<commit_message>
Titanium in full rev. + (C) updates
Signed-off-by: balaskoa <jeno.balasko@ericsson.com>
</commit_message>
<xml_diff>
--- a/org.eclipse.titanium/docs/referenceguide.docx
+++ b/org.eclipse.titanium/docs/referenceguide.docx
@@ -10,6 +10,7 @@
           <w:szCs w:val="2"/>
         </w:rPr>
       </w:pPr>
+      <w:bookmarkStart w:id="0" w:name="_GoBack"/>
       <w:r>
         <w:rPr>
           <w:noProof/>
@@ -63,6 +64,7 @@
           </wp:inline>
         </w:drawing>
       </w:r>
+      <w:bookmarkEnd w:id="0"/>
     </w:p>
     <w:p>
       <w:pPr>
@@ -105,13 +107,27 @@
         <w:pStyle w:val="BodyText"/>
       </w:pPr>
       <w:r>
-        <w:t xml:space="preserve">© Ericsson </w:t>
-      </w:r>
-      <w:r>
-        <w:t>2013-2015</w:t>
-      </w:r>
-      <w:r>
-        <w:t>. All rights reserved. No part of this document may be reproduced in any form without the written permission of the copyright owner.</w:t>
+        <w:t>Copyright (c) 2000-2016 Ericsson Telecom AB.</w:t>
+      </w:r>
+      <w:r>
+        <w:br/>
+        <w:t>All rights reserved. This program and the accompanying materials</w:t>
+      </w:r>
+      <w:r>
+        <w:br/>
+        <w:t>are made available under the terms of the Eclipse Public License v1.0</w:t>
+      </w:r>
+      <w:r>
+        <w:br/>
+        <w:t>which accompanies this distribution, and is available at</w:t>
+      </w:r>
+    </w:p>
+    <w:p>
+      <w:pPr>
+        <w:pStyle w:val="BodyText"/>
+      </w:pPr>
+      <w:r>
+        <w:t>http://www.eclipse.org/legal/epl-v10.html.</w:t>
       </w:r>
     </w:p>
     <w:p>
@@ -153,8 +169,8 @@
         <w:lastRenderedPageBreak/>
         <w:t>Contents</w:t>
       </w:r>
-      <w:bookmarkStart w:id="0" w:name="Contents"/>
-      <w:bookmarkEnd w:id="0"/>
+      <w:bookmarkStart w:id="1" w:name="Contents"/>
+      <w:bookmarkEnd w:id="1"/>
       <w:r>
         <w:rPr>
           <w:b/>
@@ -185,7 +201,7 @@
           <w:szCs w:val="22"/>
         </w:rPr>
       </w:pPr>
-      <w:hyperlink w:anchor="_Toc440459872" w:history="1">
+      <w:hyperlink w:anchor="_Toc451875584" w:history="1">
         <w:r>
           <w:rPr>
             <w:rStyle w:val="Hyperlink"/>
@@ -212,7 +228,7 @@
           <w:fldChar w:fldCharType="begin"/>
         </w:r>
         <w:r>
-          <w:instrText xml:space="preserve"> PAGEREF _Toc440459872 \h </w:instrText>
+          <w:instrText xml:space="preserve"> PAGEREF _Toc451875584 \h </w:instrText>
         </w:r>
         <w:r>
           <w:fldChar w:fldCharType="separate"/>
@@ -236,7 +252,7 @@
           <w:szCs w:val="22"/>
         </w:rPr>
       </w:pPr>
-      <w:hyperlink w:anchor="_Toc440459873" w:history="1">
+      <w:hyperlink w:anchor="_Toc451875585" w:history="1">
         <w:r>
           <w:rPr>
             <w:rStyle w:val="Hyperlink"/>
@@ -263,7 +279,7 @@
           <w:fldChar w:fldCharType="begin"/>
         </w:r>
         <w:r>
-          <w:instrText xml:space="preserve"> PAGEREF _Toc440459873 \h </w:instrText>
+          <w:instrText xml:space="preserve"> PAGEREF _Toc451875585 \h </w:instrText>
         </w:r>
         <w:r>
           <w:fldChar w:fldCharType="separate"/>
@@ -287,7 +303,7 @@
           <w:szCs w:val="22"/>
         </w:rPr>
       </w:pPr>
-      <w:hyperlink w:anchor="_Toc440459874" w:history="1">
+      <w:hyperlink w:anchor="_Toc451875586" w:history="1">
         <w:r>
           <w:rPr>
             <w:rStyle w:val="Hyperlink"/>
@@ -316,7 +332,7 @@
           <w:fldChar w:fldCharType="begin"/>
         </w:r>
         <w:r>
-          <w:instrText xml:space="preserve"> PAGEREF _Toc440459874 \h </w:instrText>
+          <w:instrText xml:space="preserve"> PAGEREF _Toc451875586 \h </w:instrText>
         </w:r>
         <w:r>
           <w:fldChar w:fldCharType="separate"/>
@@ -340,7 +356,7 @@
           <w:szCs w:val="22"/>
         </w:rPr>
       </w:pPr>
-      <w:hyperlink w:anchor="_Toc440459875" w:history="1">
+      <w:hyperlink w:anchor="_Toc451875587" w:history="1">
         <w:r>
           <w:rPr>
             <w:rStyle w:val="Hyperlink"/>
@@ -367,7 +383,7 @@
           <w:fldChar w:fldCharType="begin"/>
         </w:r>
         <w:r>
-          <w:instrText xml:space="preserve"> PAGEREF _Toc440459875 \h </w:instrText>
+          <w:instrText xml:space="preserve"> PAGEREF _Toc451875587 \h </w:instrText>
         </w:r>
         <w:r>
           <w:fldChar w:fldCharType="separate"/>
@@ -391,7 +407,7 @@
           <w:szCs w:val="22"/>
         </w:rPr>
       </w:pPr>
-      <w:hyperlink w:anchor="_Toc440459876" w:history="1">
+      <w:hyperlink w:anchor="_Toc451875588" w:history="1">
         <w:r>
           <w:rPr>
             <w:rStyle w:val="Hyperlink"/>
@@ -418,7 +434,7 @@
           <w:fldChar w:fldCharType="begin"/>
         </w:r>
         <w:r>
-          <w:instrText xml:space="preserve"> PAGEREF _Toc440459876 \h </w:instrText>
+          <w:instrText xml:space="preserve"> PAGEREF _Toc451875588 \h </w:instrText>
         </w:r>
         <w:r>
           <w:fldChar w:fldCharType="separate"/>
@@ -442,7 +458,7 @@
           <w:szCs w:val="22"/>
         </w:rPr>
       </w:pPr>
-      <w:hyperlink w:anchor="_Toc440459877" w:history="1">
+      <w:hyperlink w:anchor="_Toc451875589" w:history="1">
         <w:r>
           <w:rPr>
             <w:rStyle w:val="Hyperlink"/>
@@ -470,7 +486,7 @@
           <w:fldChar w:fldCharType="begin"/>
         </w:r>
         <w:r>
-          <w:instrText xml:space="preserve"> PAGEREF _Toc440459877 \h </w:instrText>
+          <w:instrText xml:space="preserve"> PAGEREF _Toc451875589 \h </w:instrText>
         </w:r>
         <w:r>
           <w:fldChar w:fldCharType="separate"/>
@@ -494,7 +510,7 @@
           <w:szCs w:val="22"/>
         </w:rPr>
       </w:pPr>
-      <w:hyperlink w:anchor="_Toc440459878" w:history="1">
+      <w:hyperlink w:anchor="_Toc451875590" w:history="1">
         <w:r>
           <w:rPr>
             <w:rStyle w:val="Hyperlink"/>
@@ -522,7 +538,7 @@
           <w:fldChar w:fldCharType="begin"/>
         </w:r>
         <w:r>
-          <w:instrText xml:space="preserve"> PAGEREF _Toc440459878 \h </w:instrText>
+          <w:instrText xml:space="preserve"> PAGEREF _Toc451875590 \h </w:instrText>
         </w:r>
         <w:r>
           <w:fldChar w:fldCharType="separate"/>
@@ -546,7 +562,7 @@
           <w:szCs w:val="22"/>
         </w:rPr>
       </w:pPr>
-      <w:hyperlink w:anchor="_Toc440459879" w:history="1">
+      <w:hyperlink w:anchor="_Toc451875591" w:history="1">
         <w:r>
           <w:rPr>
             <w:rStyle w:val="Hyperlink"/>
@@ -574,7 +590,7 @@
           <w:fldChar w:fldCharType="begin"/>
         </w:r>
         <w:r>
-          <w:instrText xml:space="preserve"> PAGEREF _Toc440459879 \h </w:instrText>
+          <w:instrText xml:space="preserve"> PAGEREF _Toc451875591 \h </w:instrText>
         </w:r>
         <w:r>
           <w:fldChar w:fldCharType="separate"/>
@@ -598,7 +614,7 @@
           <w:szCs w:val="22"/>
         </w:rPr>
       </w:pPr>
-      <w:hyperlink w:anchor="_Toc440459880" w:history="1">
+      <w:hyperlink w:anchor="_Toc451875592" w:history="1">
         <w:r>
           <w:rPr>
             <w:rStyle w:val="Hyperlink"/>
@@ -626,7 +642,7 @@
           <w:fldChar w:fldCharType="begin"/>
         </w:r>
         <w:r>
-          <w:instrText xml:space="preserve"> PAGEREF _Toc440459880 \h </w:instrText>
+          <w:instrText xml:space="preserve"> PAGEREF _Toc451875592 \h </w:instrText>
         </w:r>
         <w:r>
           <w:fldChar w:fldCharType="separate"/>
@@ -650,7 +666,7 @@
           <w:szCs w:val="22"/>
         </w:rPr>
       </w:pPr>
-      <w:hyperlink w:anchor="_Toc440459881" w:history="1">
+      <w:hyperlink w:anchor="_Toc451875593" w:history="1">
         <w:r>
           <w:rPr>
             <w:rStyle w:val="Hyperlink"/>
@@ -669,21 +685,7 @@
             <w:rStyle w:val="Hyperlink"/>
             <w:shd w:val="clear" w:color="auto" w:fill="FFFFFF"/>
           </w:rPr>
-          <w:t>The code o</w:t>
-        </w:r>
-        <w:r>
-          <w:rPr>
-            <w:rStyle w:val="Hyperlink"/>
-            <w:shd w:val="clear" w:color="auto" w:fill="FFFFFF"/>
-          </w:rPr>
-          <w:t>f</w:t>
-        </w:r>
-        <w:r>
-          <w:rPr>
-            <w:rStyle w:val="Hyperlink"/>
-            <w:shd w:val="clear" w:color="auto" w:fill="FFFFFF"/>
-          </w:rPr>
-          <w:t xml:space="preserve"> the new Code Smell class</w:t>
+          <w:t>The code of the new Code Smell class</w:t>
         </w:r>
         <w:r>
           <w:tab/>
@@ -692,7 +694,7 @@
           <w:fldChar w:fldCharType="begin"/>
         </w:r>
         <w:r>
-          <w:instrText xml:space="preserve"> PAGEREF _Toc440459881 \h </w:instrText>
+          <w:instrText xml:space="preserve"> PAGEREF _Toc451875593 \h </w:instrText>
         </w:r>
         <w:r>
           <w:fldChar w:fldCharType="separate"/>
@@ -716,7 +718,7 @@
           <w:szCs w:val="22"/>
         </w:rPr>
       </w:pPr>
-      <w:hyperlink w:anchor="_Toc440459882" w:history="1">
+      <w:hyperlink w:anchor="_Toc451875594" w:history="1">
         <w:r>
           <w:rPr>
             <w:rStyle w:val="Hyperlink"/>
@@ -744,7 +746,7 @@
           <w:fldChar w:fldCharType="begin"/>
         </w:r>
         <w:r>
-          <w:instrText xml:space="preserve"> PAGEREF _Toc440459882 \h </w:instrText>
+          <w:instrText xml:space="preserve"> PAGEREF _Toc451875594 \h </w:instrText>
         </w:r>
         <w:r>
           <w:fldChar w:fldCharType="separate"/>
@@ -768,7 +770,7 @@
           <w:szCs w:val="22"/>
         </w:rPr>
       </w:pPr>
-      <w:hyperlink w:anchor="_Toc440459883" w:history="1">
+      <w:hyperlink w:anchor="_Toc451875595" w:history="1">
         <w:r>
           <w:rPr>
             <w:rStyle w:val="Hyperlink"/>
@@ -796,7 +798,7 @@
           <w:fldChar w:fldCharType="begin"/>
         </w:r>
         <w:r>
-          <w:instrText xml:space="preserve"> PAGEREF _Toc440459883 \h </w:instrText>
+          <w:instrText xml:space="preserve"> PAGEREF _Toc451875595 \h </w:instrText>
         </w:r>
         <w:r>
           <w:fldChar w:fldCharType="separate"/>
@@ -820,7 +822,7 @@
           <w:szCs w:val="22"/>
         </w:rPr>
       </w:pPr>
-      <w:hyperlink w:anchor="_Toc440459884" w:history="1">
+      <w:hyperlink w:anchor="_Toc451875596" w:history="1">
         <w:r>
           <w:rPr>
             <w:rStyle w:val="Hyperlink"/>
@@ -848,7 +850,7 @@
           <w:fldChar w:fldCharType="begin"/>
         </w:r>
         <w:r>
-          <w:instrText xml:space="preserve"> PAGEREF _Toc440459884 \h </w:instrText>
+          <w:instrText xml:space="preserve"> PAGEREF _Toc451875596 \h </w:instrText>
         </w:r>
         <w:r>
           <w:fldChar w:fldCharType="separate"/>
@@ -872,7 +874,7 @@
           <w:szCs w:val="22"/>
         </w:rPr>
       </w:pPr>
-      <w:hyperlink w:anchor="_Toc440459885" w:history="1">
+      <w:hyperlink w:anchor="_Toc451875597" w:history="1">
         <w:r>
           <w:rPr>
             <w:rStyle w:val="Hyperlink"/>
@@ -900,7 +902,7 @@
           <w:fldChar w:fldCharType="begin"/>
         </w:r>
         <w:r>
-          <w:instrText xml:space="preserve"> PAGEREF _Toc440459885 \h </w:instrText>
+          <w:instrText xml:space="preserve"> PAGEREF _Toc451875597 \h </w:instrText>
         </w:r>
         <w:r>
           <w:fldChar w:fldCharType="separate"/>
@@ -924,7 +926,7 @@
           <w:szCs w:val="22"/>
         </w:rPr>
       </w:pPr>
-      <w:hyperlink w:anchor="_Toc440459886" w:history="1">
+      <w:hyperlink w:anchor="_Toc451875598" w:history="1">
         <w:r>
           <w:rPr>
             <w:rStyle w:val="Hyperlink"/>
@@ -951,7 +953,7 @@
           <w:fldChar w:fldCharType="begin"/>
         </w:r>
         <w:r>
-          <w:instrText xml:space="preserve"> PAGEREF _Toc440459886 \h </w:instrText>
+          <w:instrText xml:space="preserve"> PAGEREF _Toc451875598 \h </w:instrText>
         </w:r>
         <w:r>
           <w:fldChar w:fldCharType="separate"/>
@@ -975,7 +977,7 @@
           <w:szCs w:val="22"/>
         </w:rPr>
       </w:pPr>
-      <w:hyperlink w:anchor="_Toc440459887" w:history="1">
+      <w:hyperlink w:anchor="_Toc451875599" w:history="1">
         <w:r>
           <w:rPr>
             <w:rStyle w:val="Hyperlink"/>
@@ -1003,7 +1005,7 @@
           <w:fldChar w:fldCharType="begin"/>
         </w:r>
         <w:r>
-          <w:instrText xml:space="preserve"> PAGEREF _Toc440459887 \h </w:instrText>
+          <w:instrText xml:space="preserve"> PAGEREF _Toc451875599 \h </w:instrText>
         </w:r>
         <w:r>
           <w:fldChar w:fldCharType="separate"/>
@@ -1027,7 +1029,7 @@
           <w:szCs w:val="22"/>
         </w:rPr>
       </w:pPr>
-      <w:hyperlink w:anchor="_Toc440459888" w:history="1">
+      <w:hyperlink w:anchor="_Toc451875600" w:history="1">
         <w:r>
           <w:rPr>
             <w:rStyle w:val="Hyperlink"/>
@@ -1055,13 +1057,13 @@
           <w:fldChar w:fldCharType="begin"/>
         </w:r>
         <w:r>
-          <w:instrText xml:space="preserve"> PAGEREF _Toc440459888 \h </w:instrText>
+          <w:instrText xml:space="preserve"> PAGEREF _Toc451875600 \h </w:instrText>
         </w:r>
         <w:r>
           <w:fldChar w:fldCharType="separate"/>
         </w:r>
         <w:r>
-          <w:t>9</w:t>
+          <w:t>11</w:t>
         </w:r>
         <w:r>
           <w:fldChar w:fldCharType="end"/>
@@ -1079,7 +1081,7 @@
           <w:szCs w:val="22"/>
         </w:rPr>
       </w:pPr>
-      <w:hyperlink w:anchor="_Toc440459889" w:history="1">
+      <w:hyperlink w:anchor="_Toc451875601" w:history="1">
         <w:r>
           <w:rPr>
             <w:rStyle w:val="Hyperlink"/>
@@ -1106,13 +1108,13 @@
           <w:fldChar w:fldCharType="begin"/>
         </w:r>
         <w:r>
-          <w:instrText xml:space="preserve"> PAGEREF _Toc440459889 \h </w:instrText>
+          <w:instrText xml:space="preserve"> PAGEREF _Toc451875601 \h </w:instrText>
         </w:r>
         <w:r>
           <w:fldChar w:fldCharType="separate"/>
         </w:r>
         <w:r>
-          <w:t>10</w:t>
+          <w:t>11</w:t>
         </w:r>
         <w:r>
           <w:fldChar w:fldCharType="end"/>
@@ -1130,7 +1132,7 @@
           <w:szCs w:val="22"/>
         </w:rPr>
       </w:pPr>
-      <w:hyperlink w:anchor="_Toc440459890" w:history="1">
+      <w:hyperlink w:anchor="_Toc451875602" w:history="1">
         <w:r>
           <w:rPr>
             <w:rStyle w:val="Hyperlink"/>
@@ -1157,13 +1159,13 @@
           <w:fldChar w:fldCharType="begin"/>
         </w:r>
         <w:r>
-          <w:instrText xml:space="preserve"> PAGEREF _Toc440459890 \h </w:instrText>
+          <w:instrText xml:space="preserve"> PAGEREF _Toc451875602 \h </w:instrText>
         </w:r>
         <w:r>
           <w:fldChar w:fldCharType="separate"/>
         </w:r>
         <w:r>
-          <w:t>10</w:t>
+          <w:t>11</w:t>
         </w:r>
         <w:r>
           <w:fldChar w:fldCharType="end"/>
@@ -1181,7 +1183,7 @@
           <w:szCs w:val="22"/>
         </w:rPr>
       </w:pPr>
-      <w:hyperlink w:anchor="_Toc440459891" w:history="1">
+      <w:hyperlink w:anchor="_Toc451875603" w:history="1">
         <w:r>
           <w:rPr>
             <w:rStyle w:val="Hyperlink"/>
@@ -1208,13 +1210,13 @@
           <w:fldChar w:fldCharType="begin"/>
         </w:r>
         <w:r>
-          <w:instrText xml:space="preserve"> PAGEREF _Toc440459891 \h </w:instrText>
+          <w:instrText xml:space="preserve"> PAGEREF _Toc451875603 \h </w:instrText>
         </w:r>
         <w:r>
           <w:fldChar w:fldCharType="separate"/>
         </w:r>
         <w:r>
-          <w:t>11</w:t>
+          <w:t>12</w:t>
         </w:r>
         <w:r>
           <w:fldChar w:fldCharType="end"/>
@@ -1232,7 +1234,7 @@
           <w:szCs w:val="22"/>
         </w:rPr>
       </w:pPr>
-      <w:hyperlink w:anchor="_Toc440459892" w:history="1">
+      <w:hyperlink w:anchor="_Toc451875604" w:history="1">
         <w:r>
           <w:rPr>
             <w:rStyle w:val="Hyperlink"/>
@@ -1259,13 +1261,13 @@
           <w:fldChar w:fldCharType="begin"/>
         </w:r>
         <w:r>
-          <w:instrText xml:space="preserve"> PAGEREF _Toc440459892 \h </w:instrText>
+          <w:instrText xml:space="preserve"> PAGEREF _Toc451875604 \h </w:instrText>
         </w:r>
         <w:r>
           <w:fldChar w:fldCharType="separate"/>
         </w:r>
         <w:r>
-          <w:t>11</w:t>
+          <w:t>12</w:t>
         </w:r>
         <w:r>
           <w:fldChar w:fldCharType="end"/>
@@ -1283,7 +1285,7 @@
           <w:szCs w:val="22"/>
         </w:rPr>
       </w:pPr>
-      <w:hyperlink w:anchor="_Toc440459893" w:history="1">
+      <w:hyperlink w:anchor="_Toc451875605" w:history="1">
         <w:r>
           <w:rPr>
             <w:rStyle w:val="Hyperlink"/>
@@ -1310,13 +1312,13 @@
           <w:fldChar w:fldCharType="begin"/>
         </w:r>
         <w:r>
-          <w:instrText xml:space="preserve"> PAGEREF _Toc440459893 \h </w:instrText>
+          <w:instrText xml:space="preserve"> PAGEREF _Toc451875605 \h </w:instrText>
         </w:r>
         <w:r>
           <w:fldChar w:fldCharType="separate"/>
         </w:r>
         <w:r>
-          <w:t>11</w:t>
+          <w:t>13</w:t>
         </w:r>
         <w:r>
           <w:fldChar w:fldCharType="end"/>
@@ -1334,7 +1336,7 @@
           <w:szCs w:val="22"/>
         </w:rPr>
       </w:pPr>
-      <w:hyperlink w:anchor="_Toc440459894" w:history="1">
+      <w:hyperlink w:anchor="_Toc451875606" w:history="1">
         <w:r>
           <w:rPr>
             <w:rStyle w:val="Hyperlink"/>
@@ -1361,13 +1363,13 @@
           <w:fldChar w:fldCharType="begin"/>
         </w:r>
         <w:r>
-          <w:instrText xml:space="preserve"> PAGEREF _Toc440459894 \h </w:instrText>
+          <w:instrText xml:space="preserve"> PAGEREF _Toc451875606 \h </w:instrText>
         </w:r>
         <w:r>
           <w:fldChar w:fldCharType="separate"/>
         </w:r>
         <w:r>
-          <w:t>11</w:t>
+          <w:t>13</w:t>
         </w:r>
         <w:r>
           <w:fldChar w:fldCharType="end"/>
@@ -1385,7 +1387,7 @@
           <w:szCs w:val="22"/>
         </w:rPr>
       </w:pPr>
-      <w:hyperlink w:anchor="_Toc440459895" w:history="1">
+      <w:hyperlink w:anchor="_Toc451875607" w:history="1">
         <w:r>
           <w:rPr>
             <w:rStyle w:val="Hyperlink"/>
@@ -1412,13 +1414,13 @@
           <w:fldChar w:fldCharType="begin"/>
         </w:r>
         <w:r>
-          <w:instrText xml:space="preserve"> PAGEREF _Toc440459895 \h </w:instrText>
+          <w:instrText xml:space="preserve"> PAGEREF _Toc451875607 \h </w:instrText>
         </w:r>
         <w:r>
           <w:fldChar w:fldCharType="separate"/>
         </w:r>
         <w:r>
-          <w:t>11</w:t>
+          <w:t>13</w:t>
         </w:r>
         <w:r>
           <w:fldChar w:fldCharType="end"/>
@@ -1436,7 +1438,7 @@
           <w:szCs w:val="22"/>
         </w:rPr>
       </w:pPr>
-      <w:hyperlink w:anchor="_Toc440459896" w:history="1">
+      <w:hyperlink w:anchor="_Toc451875608" w:history="1">
         <w:r>
           <w:rPr>
             <w:rStyle w:val="Hyperlink"/>
@@ -1463,13 +1465,13 @@
           <w:fldChar w:fldCharType="begin"/>
         </w:r>
         <w:r>
-          <w:instrText xml:space="preserve"> PAGEREF _Toc440459896 \h </w:instrText>
+          <w:instrText xml:space="preserve"> PAGEREF _Toc451875608 \h </w:instrText>
         </w:r>
         <w:r>
           <w:fldChar w:fldCharType="separate"/>
         </w:r>
         <w:r>
-          <w:t>12</w:t>
+          <w:t>13</w:t>
         </w:r>
         <w:r>
           <w:fldChar w:fldCharType="end"/>
@@ -1487,7 +1489,7 @@
           <w:szCs w:val="22"/>
         </w:rPr>
       </w:pPr>
-      <w:hyperlink w:anchor="_Toc440459897" w:history="1">
+      <w:hyperlink w:anchor="_Toc451875609" w:history="1">
         <w:r>
           <w:rPr>
             <w:rStyle w:val="Hyperlink"/>
@@ -1514,13 +1516,13 @@
           <w:fldChar w:fldCharType="begin"/>
         </w:r>
         <w:r>
-          <w:instrText xml:space="preserve"> PAGEREF _Toc440459897 \h </w:instrText>
+          <w:instrText xml:space="preserve"> PAGEREF _Toc451875609 \h </w:instrText>
         </w:r>
         <w:r>
           <w:fldChar w:fldCharType="separate"/>
         </w:r>
         <w:r>
-          <w:t>12</w:t>
+          <w:t>13</w:t>
         </w:r>
         <w:r>
           <w:fldChar w:fldCharType="end"/>
@@ -1538,7 +1540,7 @@
           <w:szCs w:val="22"/>
         </w:rPr>
       </w:pPr>
-      <w:hyperlink w:anchor="_Toc440459898" w:history="1">
+      <w:hyperlink w:anchor="_Toc451875610" w:history="1">
         <w:r>
           <w:rPr>
             <w:rStyle w:val="Hyperlink"/>
@@ -1565,13 +1567,13 @@
           <w:fldChar w:fldCharType="begin"/>
         </w:r>
         <w:r>
-          <w:instrText xml:space="preserve"> PAGEREF _Toc440459898 \h </w:instrText>
+          <w:instrText xml:space="preserve"> PAGEREF _Toc451875610 \h </w:instrText>
         </w:r>
         <w:r>
           <w:fldChar w:fldCharType="separate"/>
         </w:r>
         <w:r>
-          <w:t>12</w:t>
+          <w:t>13</w:t>
         </w:r>
         <w:r>
           <w:fldChar w:fldCharType="end"/>
@@ -1589,7 +1591,7 @@
           <w:szCs w:val="22"/>
         </w:rPr>
       </w:pPr>
-      <w:hyperlink w:anchor="_Toc440459899" w:history="1">
+      <w:hyperlink w:anchor="_Toc451875611" w:history="1">
         <w:r>
           <w:rPr>
             <w:rStyle w:val="Hyperlink"/>
@@ -1616,13 +1618,13 @@
           <w:fldChar w:fldCharType="begin"/>
         </w:r>
         <w:r>
-          <w:instrText xml:space="preserve"> PAGEREF _Toc440459899 \h </w:instrText>
+          <w:instrText xml:space="preserve"> PAGEREF _Toc451875611 \h </w:instrText>
         </w:r>
         <w:r>
           <w:fldChar w:fldCharType="separate"/>
         </w:r>
         <w:r>
-          <w:t>14</w:t>
+          <w:t>15</w:t>
         </w:r>
         <w:r>
           <w:fldChar w:fldCharType="end"/>
@@ -1640,7 +1642,7 @@
           <w:szCs w:val="22"/>
         </w:rPr>
       </w:pPr>
-      <w:hyperlink w:anchor="_Toc440459900" w:history="1">
+      <w:hyperlink w:anchor="_Toc451875612" w:history="1">
         <w:r>
           <w:rPr>
             <w:rStyle w:val="Hyperlink"/>
@@ -1667,13 +1669,13 @@
           <w:fldChar w:fldCharType="begin"/>
         </w:r>
         <w:r>
-          <w:instrText xml:space="preserve"> PAGEREF _Toc440459900 \h </w:instrText>
+          <w:instrText xml:space="preserve"> PAGEREF _Toc451875612 \h </w:instrText>
         </w:r>
         <w:r>
           <w:fldChar w:fldCharType="separate"/>
         </w:r>
         <w:r>
-          <w:t>14</w:t>
+          <w:t>16</w:t>
         </w:r>
         <w:r>
           <w:fldChar w:fldCharType="end"/>
@@ -1691,7 +1693,7 @@
           <w:szCs w:val="22"/>
         </w:rPr>
       </w:pPr>
-      <w:hyperlink w:anchor="_Toc440459901" w:history="1">
+      <w:hyperlink w:anchor="_Toc451875613" w:history="1">
         <w:r>
           <w:rPr>
             <w:rStyle w:val="Hyperlink"/>
@@ -1718,13 +1720,13 @@
           <w:fldChar w:fldCharType="begin"/>
         </w:r>
         <w:r>
-          <w:instrText xml:space="preserve"> PAGEREF _Toc440459901 \h </w:instrText>
+          <w:instrText xml:space="preserve"> PAGEREF _Toc451875613 \h </w:instrText>
         </w:r>
         <w:r>
           <w:fldChar w:fldCharType="separate"/>
         </w:r>
         <w:r>
-          <w:t>15</w:t>
+          <w:t>16</w:t>
         </w:r>
         <w:r>
           <w:fldChar w:fldCharType="end"/>
@@ -1742,7 +1744,7 @@
           <w:szCs w:val="22"/>
         </w:rPr>
       </w:pPr>
-      <w:hyperlink w:anchor="_Toc440459902" w:history="1">
+      <w:hyperlink w:anchor="_Toc451875614" w:history="1">
         <w:r>
           <w:rPr>
             <w:rStyle w:val="Hyperlink"/>
@@ -1769,13 +1771,13 @@
           <w:fldChar w:fldCharType="begin"/>
         </w:r>
         <w:r>
-          <w:instrText xml:space="preserve"> PAGEREF _Toc440459902 \h </w:instrText>
+          <w:instrText xml:space="preserve"> PAGEREF _Toc451875614 \h </w:instrText>
         </w:r>
         <w:r>
           <w:fldChar w:fldCharType="separate"/>
         </w:r>
         <w:r>
-          <w:t>15</w:t>
+          <w:t>17</w:t>
         </w:r>
         <w:r>
           <w:fldChar w:fldCharType="end"/>
@@ -1793,7 +1795,7 @@
           <w:szCs w:val="22"/>
         </w:rPr>
       </w:pPr>
-      <w:hyperlink w:anchor="_Toc440459903" w:history="1">
+      <w:hyperlink w:anchor="_Toc451875615" w:history="1">
         <w:r>
           <w:rPr>
             <w:rStyle w:val="Hyperlink"/>
@@ -1820,13 +1822,13 @@
           <w:fldChar w:fldCharType="begin"/>
         </w:r>
         <w:r>
-          <w:instrText xml:space="preserve"> PAGEREF _Toc440459903 \h </w:instrText>
+          <w:instrText xml:space="preserve"> PAGEREF _Toc451875615 \h </w:instrText>
         </w:r>
         <w:r>
           <w:fldChar w:fldCharType="separate"/>
         </w:r>
         <w:r>
-          <w:t>17</w:t>
+          <w:t>18</w:t>
         </w:r>
         <w:r>
           <w:fldChar w:fldCharType="end"/>
@@ -1844,7 +1846,7 @@
           <w:szCs w:val="22"/>
         </w:rPr>
       </w:pPr>
-      <w:hyperlink w:anchor="_Toc440459904" w:history="1">
+      <w:hyperlink w:anchor="_Toc451875616" w:history="1">
         <w:r>
           <w:rPr>
             <w:rStyle w:val="Hyperlink"/>
@@ -1871,13 +1873,13 @@
           <w:fldChar w:fldCharType="begin"/>
         </w:r>
         <w:r>
-          <w:instrText xml:space="preserve"> PAGEREF _Toc440459904 \h </w:instrText>
+          <w:instrText xml:space="preserve"> PAGEREF _Toc451875616 \h </w:instrText>
         </w:r>
         <w:r>
           <w:fldChar w:fldCharType="separate"/>
         </w:r>
         <w:r>
-          <w:t>17</w:t>
+          <w:t>18</w:t>
         </w:r>
         <w:r>
           <w:fldChar w:fldCharType="end"/>
@@ -1895,7 +1897,7 @@
           <w:szCs w:val="22"/>
         </w:rPr>
       </w:pPr>
-      <w:hyperlink w:anchor="_Toc440459905" w:history="1">
+      <w:hyperlink w:anchor="_Toc451875617" w:history="1">
         <w:r>
           <w:rPr>
             <w:rStyle w:val="Hyperlink"/>
@@ -1922,13 +1924,13 @@
           <w:fldChar w:fldCharType="begin"/>
         </w:r>
         <w:r>
-          <w:instrText xml:space="preserve"> PAGEREF _Toc440459905 \h </w:instrText>
+          <w:instrText xml:space="preserve"> PAGEREF _Toc451875617 \h </w:instrText>
         </w:r>
         <w:r>
           <w:fldChar w:fldCharType="separate"/>
         </w:r>
         <w:r>
-          <w:t>17</w:t>
+          <w:t>18</w:t>
         </w:r>
         <w:r>
           <w:fldChar w:fldCharType="end"/>
@@ -1946,7 +1948,7 @@
           <w:szCs w:val="22"/>
         </w:rPr>
       </w:pPr>
-      <w:hyperlink w:anchor="_Toc440459906" w:history="1">
+      <w:hyperlink w:anchor="_Toc451875618" w:history="1">
         <w:r>
           <w:rPr>
             <w:rStyle w:val="Hyperlink"/>
@@ -1973,13 +1975,13 @@
           <w:fldChar w:fldCharType="begin"/>
         </w:r>
         <w:r>
-          <w:instrText xml:space="preserve"> PAGEREF _Toc440459906 \h </w:instrText>
+          <w:instrText xml:space="preserve"> PAGEREF _Toc451875618 \h </w:instrText>
         </w:r>
         <w:r>
           <w:fldChar w:fldCharType="separate"/>
         </w:r>
         <w:r>
-          <w:t>17</w:t>
+          <w:t>18</w:t>
         </w:r>
         <w:r>
           <w:fldChar w:fldCharType="end"/>
@@ -1997,7 +1999,7 @@
           <w:szCs w:val="22"/>
         </w:rPr>
       </w:pPr>
-      <w:hyperlink w:anchor="_Toc440459907" w:history="1">
+      <w:hyperlink w:anchor="_Toc451875619" w:history="1">
         <w:r>
           <w:rPr>
             <w:rStyle w:val="Hyperlink"/>
@@ -2024,13 +2026,13 @@
           <w:fldChar w:fldCharType="begin"/>
         </w:r>
         <w:r>
-          <w:instrText xml:space="preserve"> PAGEREF _Toc440459907 \h </w:instrText>
+          <w:instrText xml:space="preserve"> PAGEREF _Toc451875619 \h </w:instrText>
         </w:r>
         <w:r>
           <w:fldChar w:fldCharType="separate"/>
         </w:r>
         <w:r>
-          <w:t>17</w:t>
+          <w:t>18</w:t>
         </w:r>
         <w:r>
           <w:fldChar w:fldCharType="end"/>
@@ -2048,7 +2050,7 @@
           <w:szCs w:val="22"/>
         </w:rPr>
       </w:pPr>
-      <w:hyperlink w:anchor="_Toc440459908" w:history="1">
+      <w:hyperlink w:anchor="_Toc451875620" w:history="1">
         <w:r>
           <w:rPr>
             <w:rStyle w:val="Hyperlink"/>
@@ -2075,13 +2077,13 @@
           <w:fldChar w:fldCharType="begin"/>
         </w:r>
         <w:r>
-          <w:instrText xml:space="preserve"> PAGEREF _Toc440459908 \h </w:instrText>
+          <w:instrText xml:space="preserve"> PAGEREF _Toc451875620 \h </w:instrText>
         </w:r>
         <w:r>
           <w:fldChar w:fldCharType="separate"/>
         </w:r>
         <w:r>
-          <w:t>18</w:t>
+          <w:t>19</w:t>
         </w:r>
         <w:r>
           <w:fldChar w:fldCharType="end"/>
@@ -2099,7 +2101,7 @@
           <w:szCs w:val="22"/>
         </w:rPr>
       </w:pPr>
-      <w:hyperlink w:anchor="_Toc440459909" w:history="1">
+      <w:hyperlink w:anchor="_Toc451875621" w:history="1">
         <w:r>
           <w:rPr>
             <w:rStyle w:val="Hyperlink"/>
@@ -2126,13 +2128,13 @@
           <w:fldChar w:fldCharType="begin"/>
         </w:r>
         <w:r>
-          <w:instrText xml:space="preserve"> PAGEREF _Toc440459909 \h </w:instrText>
+          <w:instrText xml:space="preserve"> PAGEREF _Toc451875621 \h </w:instrText>
         </w:r>
         <w:r>
           <w:fldChar w:fldCharType="separate"/>
         </w:r>
         <w:r>
-          <w:t>18</w:t>
+          <w:t>19</w:t>
         </w:r>
         <w:r>
           <w:fldChar w:fldCharType="end"/>
@@ -2150,7 +2152,7 @@
           <w:szCs w:val="22"/>
         </w:rPr>
       </w:pPr>
-      <w:hyperlink w:anchor="_Toc440459910" w:history="1">
+      <w:hyperlink w:anchor="_Toc451875622" w:history="1">
         <w:r>
           <w:rPr>
             <w:rStyle w:val="Hyperlink"/>
@@ -2177,13 +2179,13 @@
           <w:fldChar w:fldCharType="begin"/>
         </w:r>
         <w:r>
-          <w:instrText xml:space="preserve"> PAGEREF _Toc440459910 \h </w:instrText>
+          <w:instrText xml:space="preserve"> PAGEREF _Toc451875622 \h </w:instrText>
         </w:r>
         <w:r>
           <w:fldChar w:fldCharType="separate"/>
         </w:r>
         <w:r>
-          <w:t>18</w:t>
+          <w:t>19</w:t>
         </w:r>
         <w:r>
           <w:fldChar w:fldCharType="end"/>
@@ -2201,7 +2203,7 @@
           <w:szCs w:val="22"/>
         </w:rPr>
       </w:pPr>
-      <w:hyperlink w:anchor="_Toc440459911" w:history="1">
+      <w:hyperlink w:anchor="_Toc451875623" w:history="1">
         <w:r>
           <w:rPr>
             <w:rStyle w:val="Hyperlink"/>
@@ -2228,13 +2230,13 @@
           <w:fldChar w:fldCharType="begin"/>
         </w:r>
         <w:r>
-          <w:instrText xml:space="preserve"> PAGEREF _Toc440459911 \h </w:instrText>
+          <w:instrText xml:space="preserve"> PAGEREF _Toc451875623 \h </w:instrText>
         </w:r>
         <w:r>
           <w:fldChar w:fldCharType="separate"/>
         </w:r>
         <w:r>
-          <w:t>19</w:t>
+          <w:t>20</w:t>
         </w:r>
         <w:r>
           <w:fldChar w:fldCharType="end"/>
@@ -2252,7 +2254,7 @@
           <w:szCs w:val="22"/>
         </w:rPr>
       </w:pPr>
-      <w:hyperlink w:anchor="_Toc440459912" w:history="1">
+      <w:hyperlink w:anchor="_Toc451875624" w:history="1">
         <w:r>
           <w:rPr>
             <w:rStyle w:val="Hyperlink"/>
@@ -2279,13 +2281,13 @@
           <w:fldChar w:fldCharType="begin"/>
         </w:r>
         <w:r>
-          <w:instrText xml:space="preserve"> PAGEREF _Toc440459912 \h </w:instrText>
+          <w:instrText xml:space="preserve"> PAGEREF _Toc451875624 \h </w:instrText>
         </w:r>
         <w:r>
           <w:fldChar w:fldCharType="separate"/>
         </w:r>
         <w:r>
-          <w:t>19</w:t>
+          <w:t>20</w:t>
         </w:r>
         <w:r>
           <w:fldChar w:fldCharType="end"/>
@@ -2303,7 +2305,7 @@
           <w:szCs w:val="22"/>
         </w:rPr>
       </w:pPr>
-      <w:hyperlink w:anchor="_Toc440459913" w:history="1">
+      <w:hyperlink w:anchor="_Toc451875625" w:history="1">
         <w:r>
           <w:rPr>
             <w:rStyle w:val="Hyperlink"/>
@@ -2330,13 +2332,13 @@
           <w:fldChar w:fldCharType="begin"/>
         </w:r>
         <w:r>
-          <w:instrText xml:space="preserve"> PAGEREF _Toc440459913 \h </w:instrText>
+          <w:instrText xml:space="preserve"> PAGEREF _Toc451875625 \h </w:instrText>
         </w:r>
         <w:r>
           <w:fldChar w:fldCharType="separate"/>
         </w:r>
         <w:r>
-          <w:t>19</w:t>
+          <w:t>20</w:t>
         </w:r>
         <w:r>
           <w:fldChar w:fldCharType="end"/>
@@ -2354,7 +2356,7 @@
           <w:szCs w:val="22"/>
         </w:rPr>
       </w:pPr>
-      <w:hyperlink w:anchor="_Toc440459914" w:history="1">
+      <w:hyperlink w:anchor="_Toc451875626" w:history="1">
         <w:r>
           <w:rPr>
             <w:rStyle w:val="Hyperlink"/>
@@ -2381,13 +2383,13 @@
           <w:fldChar w:fldCharType="begin"/>
         </w:r>
         <w:r>
-          <w:instrText xml:space="preserve"> PAGEREF _Toc440459914 \h </w:instrText>
+          <w:instrText xml:space="preserve"> PAGEREF _Toc451875626 \h </w:instrText>
         </w:r>
         <w:r>
           <w:fldChar w:fldCharType="separate"/>
         </w:r>
         <w:r>
-          <w:t>19</w:t>
+          <w:t>20</w:t>
         </w:r>
         <w:r>
           <w:fldChar w:fldCharType="end"/>
@@ -2405,7 +2407,7 @@
           <w:szCs w:val="22"/>
         </w:rPr>
       </w:pPr>
-      <w:hyperlink w:anchor="_Toc440459915" w:history="1">
+      <w:hyperlink w:anchor="_Toc451875627" w:history="1">
         <w:r>
           <w:rPr>
             <w:rStyle w:val="Hyperlink"/>
@@ -2432,13 +2434,13 @@
           <w:fldChar w:fldCharType="begin"/>
         </w:r>
         <w:r>
-          <w:instrText xml:space="preserve"> PAGEREF _Toc440459915 \h </w:instrText>
+          <w:instrText xml:space="preserve"> PAGEREF _Toc451875627 \h </w:instrText>
         </w:r>
         <w:r>
           <w:fldChar w:fldCharType="separate"/>
         </w:r>
         <w:r>
-          <w:t>20</w:t>
+          <w:t>21</w:t>
         </w:r>
         <w:r>
           <w:fldChar w:fldCharType="end"/>
@@ -2456,7 +2458,7 @@
           <w:szCs w:val="22"/>
         </w:rPr>
       </w:pPr>
-      <w:hyperlink w:anchor="_Toc440459916" w:history="1">
+      <w:hyperlink w:anchor="_Toc451875628" w:history="1">
         <w:r>
           <w:rPr>
             <w:rStyle w:val="Hyperlink"/>
@@ -2483,13 +2485,13 @@
           <w:fldChar w:fldCharType="begin"/>
         </w:r>
         <w:r>
-          <w:instrText xml:space="preserve"> PAGEREF _Toc440459916 \h </w:instrText>
+          <w:instrText xml:space="preserve"> PAGEREF _Toc451875628 \h </w:instrText>
         </w:r>
         <w:r>
           <w:fldChar w:fldCharType="separate"/>
         </w:r>
         <w:r>
-          <w:t>20</w:t>
+          <w:t>21</w:t>
         </w:r>
         <w:r>
           <w:fldChar w:fldCharType="end"/>
@@ -2507,7 +2509,7 @@
           <w:szCs w:val="22"/>
         </w:rPr>
       </w:pPr>
-      <w:hyperlink w:anchor="_Toc440459917" w:history="1">
+      <w:hyperlink w:anchor="_Toc451875629" w:history="1">
         <w:r>
           <w:rPr>
             <w:rStyle w:val="Hyperlink"/>
@@ -2534,13 +2536,13 @@
           <w:fldChar w:fldCharType="begin"/>
         </w:r>
         <w:r>
-          <w:instrText xml:space="preserve"> PAGEREF _Toc440459917 \h </w:instrText>
+          <w:instrText xml:space="preserve"> PAGEREF _Toc451875629 \h </w:instrText>
         </w:r>
         <w:r>
           <w:fldChar w:fldCharType="separate"/>
         </w:r>
         <w:r>
-          <w:t>20</w:t>
+          <w:t>21</w:t>
         </w:r>
         <w:r>
           <w:fldChar w:fldCharType="end"/>
@@ -2558,7 +2560,7 @@
           <w:szCs w:val="22"/>
         </w:rPr>
       </w:pPr>
-      <w:hyperlink w:anchor="_Toc440459918" w:history="1">
+      <w:hyperlink w:anchor="_Toc451875630" w:history="1">
         <w:r>
           <w:rPr>
             <w:rStyle w:val="Hyperlink"/>
@@ -2585,13 +2587,13 @@
           <w:fldChar w:fldCharType="begin"/>
         </w:r>
         <w:r>
-          <w:instrText xml:space="preserve"> PAGEREF _Toc440459918 \h </w:instrText>
+          <w:instrText xml:space="preserve"> PAGEREF _Toc451875630 \h </w:instrText>
         </w:r>
         <w:r>
           <w:fldChar w:fldCharType="separate"/>
         </w:r>
         <w:r>
-          <w:t>21</w:t>
+          <w:t>22</w:t>
         </w:r>
         <w:r>
           <w:fldChar w:fldCharType="end"/>
@@ -2609,7 +2611,7 @@
           <w:szCs w:val="22"/>
         </w:rPr>
       </w:pPr>
-      <w:hyperlink w:anchor="_Toc440459919" w:history="1">
+      <w:hyperlink w:anchor="_Toc451875631" w:history="1">
         <w:r>
           <w:rPr>
             <w:rStyle w:val="Hyperlink"/>
@@ -2636,13 +2638,13 @@
           <w:fldChar w:fldCharType="begin"/>
         </w:r>
         <w:r>
-          <w:instrText xml:space="preserve"> PAGEREF _Toc440459919 \h </w:instrText>
+          <w:instrText xml:space="preserve"> PAGEREF _Toc451875631 \h </w:instrText>
         </w:r>
         <w:r>
           <w:fldChar w:fldCharType="separate"/>
         </w:r>
         <w:r>
-          <w:t>21</w:t>
+          <w:t>22</w:t>
         </w:r>
         <w:r>
           <w:fldChar w:fldCharType="end"/>
@@ -2660,7 +2662,7 @@
           <w:szCs w:val="22"/>
         </w:rPr>
       </w:pPr>
-      <w:hyperlink w:anchor="_Toc440459920" w:history="1">
+      <w:hyperlink w:anchor="_Toc451875632" w:history="1">
         <w:r>
           <w:rPr>
             <w:rStyle w:val="Hyperlink"/>
@@ -2687,13 +2689,13 @@
           <w:fldChar w:fldCharType="begin"/>
         </w:r>
         <w:r>
-          <w:instrText xml:space="preserve"> PAGEREF _Toc440459920 \h </w:instrText>
+          <w:instrText xml:space="preserve"> PAGEREF _Toc451875632 \h </w:instrText>
         </w:r>
         <w:r>
           <w:fldChar w:fldCharType="separate"/>
         </w:r>
         <w:r>
-          <w:t>21</w:t>
+          <w:t>22</w:t>
         </w:r>
         <w:r>
           <w:fldChar w:fldCharType="end"/>
@@ -2711,7 +2713,7 @@
           <w:szCs w:val="22"/>
         </w:rPr>
       </w:pPr>
-      <w:hyperlink w:anchor="_Toc440459921" w:history="1">
+      <w:hyperlink w:anchor="_Toc451875633" w:history="1">
         <w:r>
           <w:rPr>
             <w:rStyle w:val="Hyperlink"/>
@@ -2739,13 +2741,13 @@
           <w:fldChar w:fldCharType="begin"/>
         </w:r>
         <w:r>
-          <w:instrText xml:space="preserve"> PAGEREF _Toc440459921 \h </w:instrText>
+          <w:instrText xml:space="preserve"> PAGEREF _Toc451875633 \h </w:instrText>
         </w:r>
         <w:r>
           <w:fldChar w:fldCharType="separate"/>
         </w:r>
         <w:r>
-          <w:t>21</w:t>
+          <w:t>22</w:t>
         </w:r>
         <w:r>
           <w:fldChar w:fldCharType="end"/>
@@ -2767,34 +2769,34 @@
       <w:r>
         <w:br w:type="page"/>
       </w:r>
-      <w:bookmarkStart w:id="1" w:name="_Toc360441318"/>
-      <w:bookmarkStart w:id="2" w:name="_Toc362872285"/>
-      <w:bookmarkStart w:id="3" w:name="_Toc399229607"/>
-      <w:bookmarkStart w:id="4" w:name="_Toc440459872"/>
+      <w:bookmarkStart w:id="2" w:name="_Toc360441318"/>
+      <w:bookmarkStart w:id="3" w:name="_Toc362872285"/>
+      <w:bookmarkStart w:id="4" w:name="_Toc399229607"/>
+      <w:bookmarkStart w:id="5" w:name="_Toc451875584"/>
       <w:r>
         <w:lastRenderedPageBreak/>
         <w:t>About the Document</w:t>
       </w:r>
-      <w:bookmarkEnd w:id="1"/>
       <w:bookmarkEnd w:id="2"/>
       <w:bookmarkEnd w:id="3"/>
       <w:bookmarkEnd w:id="4"/>
+      <w:bookmarkEnd w:id="5"/>
     </w:p>
     <w:p>
       <w:pPr>
         <w:pStyle w:val="Heading2"/>
       </w:pPr>
-      <w:bookmarkStart w:id="5" w:name="_Toc360441319"/>
-      <w:bookmarkStart w:id="6" w:name="_Toc362872286"/>
-      <w:bookmarkStart w:id="7" w:name="_Toc399229608"/>
-      <w:bookmarkStart w:id="8" w:name="_Toc440459873"/>
+      <w:bookmarkStart w:id="6" w:name="_Toc360441319"/>
+      <w:bookmarkStart w:id="7" w:name="_Toc362872286"/>
+      <w:bookmarkStart w:id="8" w:name="_Toc399229608"/>
+      <w:bookmarkStart w:id="9" w:name="_Toc451875585"/>
       <w:r>
         <w:t>Purpose</w:t>
       </w:r>
-      <w:bookmarkEnd w:id="5"/>
       <w:bookmarkEnd w:id="6"/>
       <w:bookmarkEnd w:id="7"/>
       <w:bookmarkEnd w:id="8"/>
+      <w:bookmarkEnd w:id="9"/>
     </w:p>
     <w:p>
       <w:pPr>
@@ -2811,20 +2813,20 @@
           <w:rFonts w:eastAsia="SimSun"/>
         </w:rPr>
       </w:pPr>
-      <w:bookmarkStart w:id="9" w:name="_Toc360441320"/>
-      <w:bookmarkStart w:id="10" w:name="_Toc362872287"/>
-      <w:bookmarkStart w:id="11" w:name="_Toc399229609"/>
-      <w:bookmarkStart w:id="12" w:name="_Toc440459874"/>
+      <w:bookmarkStart w:id="10" w:name="_Toc360441320"/>
+      <w:bookmarkStart w:id="11" w:name="_Toc362872287"/>
+      <w:bookmarkStart w:id="12" w:name="_Toc399229609"/>
+      <w:bookmarkStart w:id="13" w:name="_Toc451875586"/>
       <w:r>
         <w:rPr>
           <w:rFonts w:eastAsia="SimSun"/>
         </w:rPr>
         <w:t>Target Groups</w:t>
       </w:r>
-      <w:bookmarkEnd w:id="9"/>
       <w:bookmarkEnd w:id="10"/>
       <w:bookmarkEnd w:id="11"/>
       <w:bookmarkEnd w:id="12"/>
+      <w:bookmarkEnd w:id="13"/>
     </w:p>
     <w:p>
       <w:pPr>
@@ -2868,24 +2870,24 @@
       <w:pPr>
         <w:pStyle w:val="Heading2"/>
       </w:pPr>
-      <w:bookmarkStart w:id="13" w:name="_Toc360441321"/>
-      <w:bookmarkStart w:id="14" w:name="_Toc362872288"/>
-      <w:bookmarkStart w:id="15" w:name="_Toc399229610"/>
-      <w:bookmarkStart w:id="16" w:name="_Toc440459875"/>
+      <w:bookmarkStart w:id="14" w:name="_Toc360441321"/>
+      <w:bookmarkStart w:id="15" w:name="_Toc362872288"/>
+      <w:bookmarkStart w:id="16" w:name="_Toc399229610"/>
+      <w:bookmarkStart w:id="17" w:name="_Toc451875587"/>
       <w:r>
         <w:t xml:space="preserve">Typographical </w:t>
       </w:r>
-      <w:bookmarkStart w:id="17" w:name="_Toc229040597"/>
-      <w:bookmarkStart w:id="18" w:name="_Toc376788480"/>
+      <w:bookmarkStart w:id="18" w:name="_Toc229040597"/>
+      <w:bookmarkStart w:id="19" w:name="_Toc376788480"/>
       <w:r>
         <w:t>Conventions</w:t>
       </w:r>
-      <w:bookmarkEnd w:id="13"/>
       <w:bookmarkEnd w:id="14"/>
       <w:bookmarkEnd w:id="15"/>
       <w:bookmarkEnd w:id="16"/>
       <w:bookmarkEnd w:id="17"/>
       <w:bookmarkEnd w:id="18"/>
+      <w:bookmarkEnd w:id="19"/>
     </w:p>
     <w:p>
       <w:pPr>
@@ -3063,14 +3065,14 @@
       <w:pPr>
         <w:pStyle w:val="Heading1"/>
       </w:pPr>
-      <w:bookmarkStart w:id="19" w:name="_Toc440459876"/>
       <w:bookmarkStart w:id="20" w:name="_Toc371074346"/>
       <w:bookmarkStart w:id="21" w:name="_Toc371847441"/>
+      <w:bookmarkStart w:id="22" w:name="_Toc451875588"/>
       <w:r>
         <w:lastRenderedPageBreak/>
         <w:t>Adding a new Code Smell</w:t>
       </w:r>
-      <w:bookmarkEnd w:id="19"/>
+      <w:bookmarkEnd w:id="22"/>
     </w:p>
     <w:p>
       <w:pPr>
@@ -3159,14 +3161,14 @@
           <w:shd w:val="clear" w:color="auto" w:fill="FFFFFF"/>
         </w:rPr>
       </w:pPr>
-      <w:bookmarkStart w:id="22" w:name="_Toc440459877"/>
+      <w:bookmarkStart w:id="23" w:name="_Toc451875589"/>
       <w:r>
         <w:rPr>
           <w:shd w:val="clear" w:color="auto" w:fill="FFFFFF"/>
         </w:rPr>
         <w:t>Adding the new Code Smell class</w:t>
       </w:r>
-      <w:bookmarkEnd w:id="22"/>
+      <w:bookmarkEnd w:id="23"/>
     </w:p>
     <w:p>
       <w:pPr>
@@ -3178,7 +3180,7 @@
           <w:shd w:val="clear" w:color="auto" w:fill="FFFFFF"/>
         </w:rPr>
       </w:pPr>
-      <w:bookmarkStart w:id="23" w:name="_Toc440459878"/>
+      <w:bookmarkStart w:id="24" w:name="_Toc451875590"/>
       <w:proofErr w:type="gramStart"/>
       <w:r>
         <w:rPr>
@@ -3237,7 +3239,7 @@
         </w:rPr>
         <w:t xml:space="preserve"> of the new Code Smell class</w:t>
       </w:r>
-      <w:bookmarkEnd w:id="23"/>
+      <w:bookmarkEnd w:id="24"/>
     </w:p>
     <w:p>
       <w:pPr>
@@ -3318,14 +3320,14 @@
           <w:shd w:val="clear" w:color="auto" w:fill="FFFFFF"/>
         </w:rPr>
       </w:pPr>
-      <w:bookmarkStart w:id="24" w:name="_Toc440459879"/>
+      <w:bookmarkStart w:id="25" w:name="_Toc451875591"/>
       <w:r>
         <w:rPr>
           <w:shd w:val="clear" w:color="auto" w:fill="FFFFFF"/>
         </w:rPr>
         <w:t>The description of the new Code Smell class</w:t>
       </w:r>
-      <w:bookmarkEnd w:id="24"/>
+      <w:bookmarkEnd w:id="25"/>
     </w:p>
     <w:p>
       <w:pPr>
@@ -3366,23 +3368,77 @@
           <w:i/>
           <w:shd w:val="clear" w:color="auto" w:fill="FFFFFF"/>
         </w:rPr>
-        <w:t xml:space="preserve">In the </w:t>
+        <w:t>In the Goto example code smell a description could be:</w:t>
+      </w:r>
+    </w:p>
+    <w:p>
+      <w:pPr>
+        <w:pStyle w:val="ProgramStyle"/>
+        <w:rPr>
+          <w:shd w:val="clear" w:color="auto" w:fill="FFFFFF"/>
+        </w:rPr>
+      </w:pPr>
+      <w:r>
+        <w:rPr>
+          <w:shd w:val="clear" w:color="auto" w:fill="FFFFFF"/>
+        </w:rPr>
+        <w:t>/**</w:t>
+      </w:r>
+    </w:p>
+    <w:p>
+      <w:pPr>
+        <w:pStyle w:val="ProgramStyle"/>
+        <w:rPr>
+          <w:shd w:val="clear" w:color="auto" w:fill="FFFFFF"/>
+        </w:rPr>
+      </w:pPr>
+      <w:r>
+        <w:rPr>
+          <w:shd w:val="clear" w:color="auto" w:fill="FFFFFF"/>
+        </w:rPr>
+        <w:t xml:space="preserve"> * This class marks the following code smell:</w:t>
+      </w:r>
+    </w:p>
+    <w:p>
+      <w:pPr>
+        <w:pStyle w:val="ProgramStyle"/>
+        <w:rPr>
+          <w:shd w:val="clear" w:color="auto" w:fill="FFFFFF"/>
+        </w:rPr>
+      </w:pPr>
+      <w:r>
+        <w:rPr>
+          <w:shd w:val="clear" w:color="auto" w:fill="FFFFFF"/>
+        </w:rPr>
+        <w:t xml:space="preserve"> * The code contains goto statements, which is not recommended. </w:t>
+      </w:r>
+    </w:p>
+    <w:p>
+      <w:pPr>
+        <w:pStyle w:val="ProgramStyle"/>
+        <w:rPr>
+          <w:shd w:val="clear" w:color="auto" w:fill="FFFFFF"/>
+        </w:rPr>
+      </w:pPr>
+      <w:r>
+        <w:rPr>
+          <w:shd w:val="clear" w:color="auto" w:fill="FFFFFF"/>
+        </w:rPr>
+        <w:t xml:space="preserve"> * @author &lt;</w:t>
       </w:r>
       <w:proofErr w:type="spellStart"/>
       <w:r>
         <w:rPr>
-          <w:i/>
-          <w:shd w:val="clear" w:color="auto" w:fill="FFFFFF"/>
-        </w:rPr>
-        <w:t>Goto</w:t>
+          <w:shd w:val="clear" w:color="auto" w:fill="FFFFFF"/>
+        </w:rPr>
+        <w:t>XY_id</w:t>
       </w:r>
       <w:proofErr w:type="spellEnd"/>
       <w:r>
         <w:rPr>
-          <w:i/>
-          <w:shd w:val="clear" w:color="auto" w:fill="FFFFFF"/>
-        </w:rPr>
-        <w:t xml:space="preserve"> example code smell a description could be:</w:t>
+          <w:shd w:val="clear" w:color="auto" w:fill="FFFFFF"/>
+        </w:rPr>
+        <w:t>&gt;</w:t>
       </w:r>
     </w:p>
     <w:p>
@@ -3396,90 +3452,6 @@
         <w:rPr>
           <w:shd w:val="clear" w:color="auto" w:fill="FFFFFF"/>
         </w:rPr>
-        <w:t>/**</w:t>
-      </w:r>
-    </w:p>
-    <w:p>
-      <w:pPr>
-        <w:pStyle w:val="ProgramStyle"/>
-        <w:rPr>
-          <w:shd w:val="clear" w:color="auto" w:fill="FFFFFF"/>
-        </w:rPr>
-      </w:pPr>
-      <w:r>
-        <w:rPr>
-          <w:shd w:val="clear" w:color="auto" w:fill="FFFFFF"/>
-        </w:rPr>
-        <w:t xml:space="preserve"> * This class marks the following code smell:</w:t>
-      </w:r>
-    </w:p>
-    <w:p>
-      <w:pPr>
-        <w:pStyle w:val="ProgramStyle"/>
-        <w:rPr>
-          <w:shd w:val="clear" w:color="auto" w:fill="FFFFFF"/>
-        </w:rPr>
-      </w:pPr>
-      <w:r>
-        <w:rPr>
-          <w:shd w:val="clear" w:color="auto" w:fill="FFFFFF"/>
-        </w:rPr>
-        <w:t xml:space="preserve"> * The code contains </w:t>
-      </w:r>
-      <w:proofErr w:type="spellStart"/>
-      <w:r>
-        <w:rPr>
-          <w:shd w:val="clear" w:color="auto" w:fill="FFFFFF"/>
-        </w:rPr>
-        <w:t>goto</w:t>
-      </w:r>
-      <w:proofErr w:type="spellEnd"/>
-      <w:r>
-        <w:rPr>
-          <w:shd w:val="clear" w:color="auto" w:fill="FFFFFF"/>
-        </w:rPr>
-        <w:t xml:space="preserve"> statements, which is not recommended. </w:t>
-      </w:r>
-    </w:p>
-    <w:p>
-      <w:pPr>
-        <w:pStyle w:val="ProgramStyle"/>
-        <w:rPr>
-          <w:shd w:val="clear" w:color="auto" w:fill="FFFFFF"/>
-        </w:rPr>
-      </w:pPr>
-      <w:r>
-        <w:rPr>
-          <w:shd w:val="clear" w:color="auto" w:fill="FFFFFF"/>
-        </w:rPr>
-        <w:t xml:space="preserve"> * @author &lt;</w:t>
-      </w:r>
-      <w:proofErr w:type="spellStart"/>
-      <w:r>
-        <w:rPr>
-          <w:shd w:val="clear" w:color="auto" w:fill="FFFFFF"/>
-        </w:rPr>
-        <w:t>XY_id</w:t>
-      </w:r>
-      <w:proofErr w:type="spellEnd"/>
-      <w:r>
-        <w:rPr>
-          <w:shd w:val="clear" w:color="auto" w:fill="FFFFFF"/>
-        </w:rPr>
-        <w:t>&gt;</w:t>
-      </w:r>
-    </w:p>
-    <w:p>
-      <w:pPr>
-        <w:pStyle w:val="ProgramStyle"/>
-        <w:rPr>
-          <w:shd w:val="clear" w:color="auto" w:fill="FFFFFF"/>
-        </w:rPr>
-      </w:pPr>
-      <w:r>
-        <w:rPr>
-          <w:shd w:val="clear" w:color="auto" w:fill="FFFFFF"/>
-        </w:rPr>
         <w:t>*/</w:t>
       </w:r>
     </w:p>
@@ -3490,14 +3462,14 @@
           <w:shd w:val="clear" w:color="auto" w:fill="FFFFFF"/>
         </w:rPr>
       </w:pPr>
-      <w:bookmarkStart w:id="25" w:name="_Toc440459880"/>
+      <w:bookmarkStart w:id="26" w:name="_Toc451875592"/>
       <w:r>
         <w:rPr>
           <w:shd w:val="clear" w:color="auto" w:fill="FFFFFF"/>
         </w:rPr>
         <w:t>The superclass of the new Code Smell class</w:t>
       </w:r>
-      <w:bookmarkEnd w:id="25"/>
+      <w:bookmarkEnd w:id="26"/>
     </w:p>
     <w:p>
       <w:pPr>
@@ -3601,21 +3573,7 @@
         <w:rPr>
           <w:shd w:val="clear" w:color="auto" w:fill="FFFFFF"/>
         </w:rPr>
-        <w:t xml:space="preserve"> class </w:t>
-      </w:r>
-      <w:proofErr w:type="spellStart"/>
-      <w:r>
-        <w:rPr>
-          <w:shd w:val="clear" w:color="auto" w:fill="FFFFFF"/>
-        </w:rPr>
-        <w:t>Goto</w:t>
-      </w:r>
-      <w:proofErr w:type="spellEnd"/>
-      <w:r>
-        <w:rPr>
-          <w:shd w:val="clear" w:color="auto" w:fill="FFFFFF"/>
-        </w:rPr>
-        <w:t xml:space="preserve"> extends </w:t>
+        <w:t xml:space="preserve"> class Goto extends </w:t>
       </w:r>
       <w:proofErr w:type="spellStart"/>
       <w:r>
@@ -3668,7 +3626,7 @@
           <w:shd w:val="clear" w:color="auto" w:fill="FFFFFF"/>
         </w:rPr>
       </w:pPr>
-      <w:bookmarkStart w:id="26" w:name="_Toc440459881"/>
+      <w:bookmarkStart w:id="27" w:name="_Toc451875593"/>
       <w:r>
         <w:rPr>
           <w:shd w:val="clear" w:color="auto" w:fill="FFFFFF"/>
@@ -3676,7 +3634,7 @@
         <w:lastRenderedPageBreak/>
         <w:t>The code of the new Code Smell class</w:t>
       </w:r>
-      <w:bookmarkEnd w:id="26"/>
+      <w:bookmarkEnd w:id="27"/>
     </w:p>
     <w:p>
       <w:pPr>
@@ -3760,21 +3718,7 @@
         <w:rPr>
           <w:shd w:val="clear" w:color="auto" w:fill="FFFFFF"/>
         </w:rPr>
-        <w:t xml:space="preserve">private static final String ERROR_MESSAGE = "Usage of </w:t>
-      </w:r>
-      <w:proofErr w:type="spellStart"/>
-      <w:r>
-        <w:rPr>
-          <w:shd w:val="clear" w:color="auto" w:fill="FFFFFF"/>
-        </w:rPr>
-        <w:t>goto</w:t>
-      </w:r>
-      <w:proofErr w:type="spellEnd"/>
-      <w:r>
-        <w:rPr>
-          <w:shd w:val="clear" w:color="auto" w:fill="FFFFFF"/>
-        </w:rPr>
-        <w:t xml:space="preserve"> and label statements is not recommended ";</w:t>
+        <w:t>private static final String ERROR_MESSAGE = "Usage of goto and label statements is not recommended ";</w:t>
       </w:r>
     </w:p>
     <w:p>
@@ -3966,21 +3910,7 @@
         <w:rPr>
           <w:shd w:val="clear" w:color="auto" w:fill="FFFFFF"/>
         </w:rPr>
-        <w:t xml:space="preserve">public </w:t>
-      </w:r>
-      <w:proofErr w:type="spellStart"/>
-      <w:r>
-        <w:rPr>
-          <w:shd w:val="clear" w:color="auto" w:fill="FFFFFF"/>
-        </w:rPr>
-        <w:t>Goto</w:t>
-      </w:r>
-      <w:proofErr w:type="spellEnd"/>
-      <w:r>
-        <w:rPr>
-          <w:shd w:val="clear" w:color="auto" w:fill="FFFFFF"/>
-        </w:rPr>
-        <w:t>() {</w:t>
+        <w:t>public Goto() {</w:t>
       </w:r>
       <w:r>
         <w:rPr>
@@ -4672,7 +4602,7 @@
           <w:shd w:val="clear" w:color="auto" w:fill="FFFFFF"/>
         </w:rPr>
       </w:pPr>
-      <w:bookmarkStart w:id="27" w:name="_Toc440459882"/>
+      <w:bookmarkStart w:id="28" w:name="_Toc451875594"/>
       <w:r>
         <w:rPr>
           <w:shd w:val="clear" w:color="auto" w:fill="FFFFFF"/>
@@ -4680,7 +4610,7 @@
         <w:lastRenderedPageBreak/>
         <w:t>Register the new Code Smell</w:t>
       </w:r>
-      <w:bookmarkEnd w:id="27"/>
+      <w:bookmarkEnd w:id="28"/>
     </w:p>
     <w:p>
       <w:pPr>
@@ -4690,16 +4620,16 @@
           <w:shd w:val="clear" w:color="auto" w:fill="FFFFFF"/>
         </w:rPr>
       </w:pPr>
-      <w:bookmarkStart w:id="28" w:name="_Ref440459104"/>
-      <w:bookmarkStart w:id="29" w:name="_Toc440459883"/>
+      <w:bookmarkStart w:id="29" w:name="_Ref440459104"/>
+      <w:bookmarkStart w:id="30" w:name="_Toc451875595"/>
       <w:r>
         <w:rPr>
           <w:shd w:val="clear" w:color="auto" w:fill="FFFFFF"/>
         </w:rPr>
         <w:t>Register the new Code Smell Type</w:t>
       </w:r>
-      <w:bookmarkEnd w:id="28"/>
       <w:bookmarkEnd w:id="29"/>
+      <w:bookmarkEnd w:id="30"/>
     </w:p>
     <w:p>
       <w:pPr>
@@ -5071,23 +5001,23 @@
           <w:i/>
           <w:shd w:val="clear" w:color="auto" w:fill="FFFFFF"/>
         </w:rPr>
-        <w:t>"</w:t>
-      </w:r>
-      <w:proofErr w:type="spellStart"/>
-      <w:r>
+        <w:t>"Goto", 1.0, 5.5, 26.0)</w:t>
+      </w:r>
+    </w:p>
+    <w:p>
+      <w:pPr>
+        <w:pStyle w:val="ProgramStyle"/>
         <w:rPr>
           <w:i/>
           <w:shd w:val="clear" w:color="auto" w:fill="FFFFFF"/>
         </w:rPr>
-        <w:t>Goto</w:t>
-      </w:r>
-      <w:proofErr w:type="spellEnd"/>
+      </w:pPr>
       <w:r>
         <w:rPr>
           <w:i/>
           <w:shd w:val="clear" w:color="auto" w:fill="FFFFFF"/>
         </w:rPr>
-        <w:t>", 1.0, 5.5, 26.0)</w:t>
+        <w:t>…</w:t>
       </w:r>
     </w:p>
     <w:p>
@@ -5103,22 +5033,6 @@
           <w:i/>
           <w:shd w:val="clear" w:color="auto" w:fill="FFFFFF"/>
         </w:rPr>
-        <w:t>…</w:t>
-      </w:r>
-    </w:p>
-    <w:p>
-      <w:pPr>
-        <w:pStyle w:val="ProgramStyle"/>
-        <w:rPr>
-          <w:i/>
-          <w:shd w:val="clear" w:color="auto" w:fill="FFFFFF"/>
-        </w:rPr>
-      </w:pPr>
-      <w:r>
-        <w:rPr>
-          <w:i/>
-          <w:shd w:val="clear" w:color="auto" w:fill="FFFFFF"/>
-        </w:rPr>
         <w:t>}</w:t>
       </w:r>
     </w:p>
@@ -5129,14 +5043,14 @@
           <w:shd w:val="clear" w:color="auto" w:fill="FFFFFF"/>
         </w:rPr>
       </w:pPr>
-      <w:bookmarkStart w:id="30" w:name="_Toc440459884"/>
+      <w:bookmarkStart w:id="31" w:name="_Toc451875596"/>
       <w:r>
         <w:rPr>
           <w:shd w:val="clear" w:color="auto" w:fill="FFFFFF"/>
         </w:rPr>
         <w:t>Add the new Code Smell to semantic problem related map</w:t>
       </w:r>
-      <w:bookmarkEnd w:id="30"/>
+      <w:bookmarkEnd w:id="31"/>
       <w:r>
         <w:rPr>
           <w:shd w:val="clear" w:color="auto" w:fill="FFFFFF"/>
@@ -5474,79 +5388,73 @@
         <w:rPr>
           <w:shd w:val="clear" w:color="auto" w:fill="FFFFFF"/>
         </w:rPr>
-        <w:t xml:space="preserve">[] { new </w:t>
+        <w:t>[] { new Goto() });</w:t>
+      </w:r>
+    </w:p>
+    <w:p>
+      <w:pPr>
+        <w:pStyle w:val="ProgramStyle"/>
+        <w:rPr>
+          <w:shd w:val="clear" w:color="auto" w:fill="FFFFFF"/>
+        </w:rPr>
+      </w:pPr>
+      <w:r>
+        <w:rPr>
+          <w:shd w:val="clear" w:color="auto" w:fill="FFFFFF"/>
+        </w:rPr>
+        <w:t>…</w:t>
+      </w:r>
+    </w:p>
+    <w:p>
+      <w:pPr>
+        <w:pStyle w:val="ProgramStyle"/>
+        <w:rPr>
+          <w:shd w:val="clear" w:color="auto" w:fill="FFFFFF"/>
+        </w:rPr>
+      </w:pPr>
+      <w:proofErr w:type="gramStart"/>
+      <w:r>
+        <w:rPr>
+          <w:shd w:val="clear" w:color="auto" w:fill="FFFFFF"/>
+        </w:rPr>
+        <w:t>return</w:t>
+      </w:r>
+      <w:proofErr w:type="gramEnd"/>
+      <w:r>
+        <w:rPr>
+          <w:shd w:val="clear" w:color="auto" w:fill="FFFFFF"/>
+        </w:rPr>
+        <w:t xml:space="preserve"> </w:t>
       </w:r>
       <w:proofErr w:type="spellStart"/>
       <w:r>
         <w:rPr>
           <w:shd w:val="clear" w:color="auto" w:fill="FFFFFF"/>
         </w:rPr>
-        <w:t>Goto</w:t>
+        <w:t>Collections.unmodifiableMap</w:t>
       </w:r>
       <w:proofErr w:type="spellEnd"/>
       <w:r>
         <w:rPr>
           <w:shd w:val="clear" w:color="auto" w:fill="FFFFFF"/>
         </w:rPr>
-        <w:t>() });</w:t>
+        <w:t>(m);</w:t>
       </w:r>
     </w:p>
     <w:p>
       <w:pPr>
         <w:pStyle w:val="ProgramStyle"/>
         <w:rPr>
-          <w:shd w:val="clear" w:color="auto" w:fill="FFFFFF"/>
-        </w:rPr>
-      </w:pPr>
-      <w:r>
-        <w:rPr>
-          <w:shd w:val="clear" w:color="auto" w:fill="FFFFFF"/>
-        </w:rPr>
-        <w:t>…</w:t>
+          <w:rFonts w:ascii="Consolas" w:hAnsi="Consolas" w:cs="Consolas"/>
+        </w:rPr>
+      </w:pPr>
+      <w:r>
+        <w:t>}</w:t>
       </w:r>
     </w:p>
     <w:p>
       <w:pPr>
         <w:pStyle w:val="ProgramStyle"/>
-        <w:rPr>
-          <w:shd w:val="clear" w:color="auto" w:fill="FFFFFF"/>
-        </w:rPr>
-      </w:pPr>
-      <w:proofErr w:type="gramStart"/>
-      <w:r>
-        <w:rPr>
-          <w:shd w:val="clear" w:color="auto" w:fill="FFFFFF"/>
-        </w:rPr>
-        <w:t>return</w:t>
-      </w:r>
-      <w:proofErr w:type="gramEnd"/>
-      <w:r>
-        <w:rPr>
-          <w:shd w:val="clear" w:color="auto" w:fill="FFFFFF"/>
-        </w:rPr>
-        <w:t xml:space="preserve"> </w:t>
-      </w:r>
-      <w:proofErr w:type="spellStart"/>
-      <w:r>
-        <w:rPr>
-          <w:shd w:val="clear" w:color="auto" w:fill="FFFFFF"/>
-        </w:rPr>
-        <w:t>Collections.unmodifiableMap</w:t>
-      </w:r>
-      <w:proofErr w:type="spellEnd"/>
-      <w:r>
-        <w:rPr>
-          <w:shd w:val="clear" w:color="auto" w:fill="FFFFFF"/>
-        </w:rPr>
-        <w:t>(m);</w:t>
-      </w:r>
-    </w:p>
-    <w:p>
-      <w:pPr>
-        <w:pStyle w:val="ProgramStyle"/>
-        <w:rPr>
-          <w:rFonts w:ascii="Consolas" w:hAnsi="Consolas" w:cs="Consolas"/>
-        </w:rPr>
       </w:pPr>
       <w:r>
         <w:t>}</w:t>
@@ -5554,27 +5462,19 @@
     </w:p>
     <w:p>
       <w:pPr>
-        <w:pStyle w:val="ProgramStyle"/>
-      </w:pPr>
-      <w:r>
-        <w:t>}</w:t>
-      </w:r>
-    </w:p>
-    <w:p>
-      <w:pPr>
         <w:pStyle w:val="Heading3"/>
         <w:rPr>
           <w:shd w:val="clear" w:color="auto" w:fill="FFFFFF"/>
         </w:rPr>
       </w:pPr>
-      <w:bookmarkStart w:id="31" w:name="_Toc440459885"/>
+      <w:bookmarkStart w:id="32" w:name="_Toc451875597"/>
       <w:r>
         <w:rPr>
           <w:shd w:val="clear" w:color="auto" w:fill="FFFFFF"/>
         </w:rPr>
         <w:t>Register the new Problem Type Preference</w:t>
       </w:r>
-      <w:bookmarkEnd w:id="31"/>
+      <w:bookmarkEnd w:id="32"/>
     </w:p>
     <w:p>
       <w:pPr>
@@ -5826,48 +5726,34 @@
         <w:rPr>
           <w:shd w:val="clear" w:color="auto" w:fill="FFFFFF"/>
         </w:rPr>
-        <w:t xml:space="preserve">"Report the usage of label and </w:t>
+        <w:t xml:space="preserve">"Report the usage of label and goto statements", </w:t>
       </w:r>
       <w:proofErr w:type="spellStart"/>
       <w:r>
         <w:rPr>
           <w:shd w:val="clear" w:color="auto" w:fill="FFFFFF"/>
         </w:rPr>
-        <w:t>goto</w:t>
+        <w:t>EnumSet.of</w:t>
       </w:r>
       <w:proofErr w:type="spellEnd"/>
       <w:r>
         <w:rPr>
           <w:shd w:val="clear" w:color="auto" w:fill="FFFFFF"/>
         </w:rPr>
-        <w:t xml:space="preserve"> statements", </w:t>
+        <w:t>(</w:t>
       </w:r>
       <w:proofErr w:type="spellStart"/>
       <w:r>
         <w:rPr>
           <w:shd w:val="clear" w:color="auto" w:fill="FFFFFF"/>
         </w:rPr>
-        <w:t>EnumSet.of</w:t>
+        <w:t>CodeSmellType.GOTO</w:t>
       </w:r>
       <w:proofErr w:type="spellEnd"/>
       <w:r>
         <w:rPr>
           <w:shd w:val="clear" w:color="auto" w:fill="FFFFFF"/>
         </w:rPr>
-        <w:t>(</w:t>
-      </w:r>
-      <w:proofErr w:type="spellStart"/>
-      <w:r>
-        <w:rPr>
-          <w:shd w:val="clear" w:color="auto" w:fill="FFFFFF"/>
-        </w:rPr>
-        <w:t>CodeSmellType.GOTO</w:t>
-      </w:r>
-      <w:proofErr w:type="spellEnd"/>
-      <w:r>
-        <w:rPr>
-          <w:shd w:val="clear" w:color="auto" w:fill="FFFFFF"/>
-        </w:rPr>
         <w:t>)),</w:t>
       </w:r>
     </w:p>
@@ -5903,11 +5789,11 @@
       <w:pPr>
         <w:pStyle w:val="Heading3"/>
       </w:pPr>
-      <w:bookmarkStart w:id="32" w:name="_Toc440459886"/>
+      <w:bookmarkStart w:id="33" w:name="_Toc451875598"/>
       <w:r>
         <w:t>Initialize the preference of the Code Smell</w:t>
       </w:r>
-      <w:bookmarkEnd w:id="32"/>
+      <w:bookmarkEnd w:id="33"/>
     </w:p>
     <w:p>
       <w:pPr>
@@ -6392,11 +6278,11 @@
           <w:rFonts w:ascii="Consolas" w:hAnsi="Consolas" w:cs="Consolas"/>
         </w:rPr>
       </w:pPr>
-      <w:bookmarkStart w:id="33" w:name="_Toc440459887"/>
+      <w:bookmarkStart w:id="34" w:name="_Toc451875599"/>
       <w:r>
         <w:t>Refresh Markers Preference Page</w:t>
       </w:r>
-      <w:bookmarkEnd w:id="33"/>
+      <w:bookmarkEnd w:id="34"/>
     </w:p>
     <w:p>
       <w:pPr>
@@ -6726,21 +6612,7 @@
           <w:shd w:val="clear" w:color="auto" w:fill="FFFFFF"/>
         </w:rPr>
         <w:lastRenderedPageBreak/>
-        <w:t xml:space="preserve">"In almost all cases the usage of </w:t>
-      </w:r>
-      <w:proofErr w:type="spellStart"/>
-      <w:r>
-        <w:rPr>
-          <w:shd w:val="clear" w:color="auto" w:fill="FFFFFF"/>
-        </w:rPr>
-        <w:t>goto</w:t>
-      </w:r>
-      <w:proofErr w:type="spellEnd"/>
-      <w:r>
-        <w:rPr>
-          <w:shd w:val="clear" w:color="auto" w:fill="FFFFFF"/>
-        </w:rPr>
-        <w:t xml:space="preserve"> should be forbidden as it can very easily breaks the principles of"</w:t>
+        <w:t>"In almost all cases the usage of goto should be forbidden as it can very easily breaks the principles of"</w:t>
       </w:r>
     </w:p>
     <w:p>
@@ -7505,7 +7377,6 @@
           <w:shd w:val="clear" w:color="auto" w:fill="FFFFFF"/>
         </w:rPr>
       </w:pPr>
-      <w:bookmarkStart w:id="34" w:name="_Toc440459888"/>
       <w:r>
         <w:rPr>
           <w:shd w:val="clear" w:color="auto" w:fill="FFFFFF"/>
@@ -7645,24 +7516,14 @@
       <w:r>
         <w:t xml:space="preserve">Figure </w:t>
       </w:r>
-      <w:r>
-        <w:fldChar w:fldCharType="begin"/>
-      </w:r>
-      <w:r>
-        <w:instrText xml:space="preserve"> SEQ Figure \* ARABIC </w:instrText>
-      </w:r>
-      <w:r>
-        <w:fldChar w:fldCharType="separate"/>
-      </w:r>
-      <w:r>
-        <w:rPr>
-          <w:noProof/>
-        </w:rPr>
-        <w:t>1</w:t>
-      </w:r>
-      <w:r>
-        <w:fldChar w:fldCharType="end"/>
-      </w:r>
+      <w:fldSimple w:instr=" SEQ Figure \* ARABIC ">
+        <w:r>
+          <w:rPr>
+            <w:noProof/>
+          </w:rPr>
+          <w:t>1</w:t>
+        </w:r>
+      </w:fldSimple>
       <w:bookmarkEnd w:id="35"/>
       <w:r>
         <w:t>: Preferences window with user parameters</w:t>
@@ -7691,10 +7552,7 @@
       </w:r>
       <w:proofErr w:type="spellStart"/>
       <w:r>
-        <w:t>Preferenc</w:t>
-      </w:r>
-      <w:r>
-        <w:t>eInitializer</w:t>
+        <w:t>PreferenceInitializer</w:t>
       </w:r>
       <w:proofErr w:type="spellEnd"/>
       <w:r>
@@ -7790,8 +7648,7 @@
       <w:pPr>
         <w:pStyle w:val="BodyText"/>
       </w:pPr>
-      <w:bookmarkStart w:id="36" w:name="_GoBack"/>
-      <w:bookmarkEnd w:id="36"/>
+      <w:proofErr w:type="gramStart"/>
       <w:r>
         <w:t xml:space="preserve">Constant need to be added to </w:t>
       </w:r>
@@ -7803,6 +7660,7 @@
       <w:r>
         <w:t>.</w:t>
       </w:r>
+      <w:proofErr w:type="gramEnd"/>
     </w:p>
     <w:p>
       <w:pPr>
@@ -7879,6 +7737,7 @@
           <w:shd w:val="clear" w:color="auto" w:fill="FFFFFF"/>
         </w:rPr>
       </w:pPr>
+      <w:bookmarkStart w:id="36" w:name="_Toc451875600"/>
       <w:r>
         <w:rPr>
           <w:shd w:val="clear" w:color="auto" w:fill="FFFFFF"/>
@@ -7886,7 +7745,7 @@
         <w:lastRenderedPageBreak/>
         <w:t>Refresh Titanium documentation</w:t>
       </w:r>
-      <w:bookmarkEnd w:id="34"/>
+      <w:bookmarkEnd w:id="36"/>
     </w:p>
     <w:p>
       <w:pPr>
@@ -7978,39 +7837,17 @@
         <w:rPr>
           <w:b/>
         </w:rPr>
-        <w:t xml:space="preserve">Report the usage of label and </w:t>
-      </w:r>
-      <w:proofErr w:type="spellStart"/>
-      <w:r>
-        <w:rPr>
-          <w:b/>
-        </w:rPr>
-        <w:t>goto</w:t>
-      </w:r>
-      <w:proofErr w:type="spellEnd"/>
-      <w:r>
-        <w:rPr>
-          <w:b/>
-        </w:rPr>
-        <w:t xml:space="preserve"> statements</w:t>
-      </w:r>
-      <w:r>
-        <w:t xml:space="preserve">: </w:t>
-      </w:r>
-      <w:proofErr w:type="spellStart"/>
-      <w:r>
-        <w:t>goto</w:t>
-      </w:r>
-      <w:proofErr w:type="spellEnd"/>
-      <w:r>
-        <w:t xml:space="preserve"> statements and labels usually indicate incorrect programing practices. Developers are encouraged to used elements of structured programming practices. </w:t>
+        <w:t>Report the usage of label and goto statements</w:t>
+      </w:r>
+      <w:r>
+        <w:t xml:space="preserve">: goto statements and labels usually indicate incorrect programing practices. Developers are encouraged to used elements of structured programming practices. </w:t>
       </w:r>
     </w:p>
     <w:p>
       <w:pPr>
         <w:pStyle w:val="Heading1"/>
       </w:pPr>
-      <w:bookmarkStart w:id="38" w:name="_Toc440459889"/>
+      <w:bookmarkStart w:id="38" w:name="_Toc451875601"/>
       <w:r>
         <w:t>Titanium metrics</w:t>
       </w:r>
@@ -8020,7 +7857,7 @@
       <w:pPr>
         <w:pStyle w:val="Heading2"/>
       </w:pPr>
-      <w:bookmarkStart w:id="39" w:name="_Toc440459890"/>
+      <w:bookmarkStart w:id="39" w:name="_Toc451875602"/>
       <w:r>
         <w:t>Overview</w:t>
       </w:r>
@@ -8031,15 +7868,7 @@
         <w:pStyle w:val="BodyText"/>
       </w:pPr>
       <w:r>
-        <w:t xml:space="preserve">One of the core features of Titanium is the code metrics for ttcn3 projects. Code metrics (like block nesting of a test case, or </w:t>
-      </w:r>
-      <w:proofErr w:type="spellStart"/>
-      <w:r>
-        <w:t>cyclomatic</w:t>
-      </w:r>
-      <w:proofErr w:type="spellEnd"/>
-      <w:r>
-        <w:t xml:space="preserve"> complexity of a function) are indicators of code quality, that can tell the user about which are the complex modules of a project, and may serve as a lead in refactoring by showing overly complicated, bloated parts of the project.</w:t>
+        <w:t>One of the core features of Titanium is the code metrics for ttcn3 projects. Code metrics (like block nesting of a test case, or cyclomatic complexity of a function) are indicators of code quality, that can tell the user about which are the complex modules of a project, and may serve as a lead in refactoring by showing overly complicated, bloated parts of the project.</w:t>
       </w:r>
     </w:p>
     <w:p>
@@ -8177,7 +8006,7 @@
       <w:pPr>
         <w:pStyle w:val="Heading2"/>
       </w:pPr>
-      <w:bookmarkStart w:id="40" w:name="_Toc440459891"/>
+      <w:bookmarkStart w:id="40" w:name="_Toc451875603"/>
       <w:r>
         <w:t>Metrics</w:t>
       </w:r>
@@ -8213,7 +8042,7 @@
       <w:pPr>
         <w:pStyle w:val="Heading2"/>
       </w:pPr>
-      <w:bookmarkStart w:id="41" w:name="_Toc440459892"/>
+      <w:bookmarkStart w:id="41" w:name="_Toc451875604"/>
       <w:proofErr w:type="spellStart"/>
       <w:r>
         <w:t>MetricData</w:t>
@@ -8268,7 +8097,7 @@
       <w:pPr>
         <w:pStyle w:val="Heading2"/>
       </w:pPr>
-      <w:bookmarkStart w:id="42" w:name="_Toc440459893"/>
+      <w:bookmarkStart w:id="42" w:name="_Toc451875605"/>
       <w:proofErr w:type="spellStart"/>
       <w:r>
         <w:lastRenderedPageBreak/>
@@ -8311,7 +8140,7 @@
       <w:pPr>
         <w:pStyle w:val="Heading2"/>
       </w:pPr>
-      <w:bookmarkStart w:id="43" w:name="_Toc440459894"/>
+      <w:bookmarkStart w:id="43" w:name="_Toc451875606"/>
       <w:proofErr w:type="spellStart"/>
       <w:r>
         <w:t>MetricsView</w:t>
@@ -8358,7 +8187,7 @@
       <w:pPr>
         <w:pStyle w:val="Heading2"/>
       </w:pPr>
-      <w:bookmarkStart w:id="44" w:name="_Toc440459895"/>
+      <w:bookmarkStart w:id="44" w:name="_Toc451875607"/>
       <w:proofErr w:type="spellStart"/>
       <w:r>
         <w:t>TopRiskView</w:t>
@@ -8416,7 +8245,7 @@
       <w:pPr>
         <w:pStyle w:val="Heading2"/>
       </w:pPr>
-      <w:bookmarkStart w:id="45" w:name="_Toc440459896"/>
+      <w:bookmarkStart w:id="45" w:name="_Toc451875608"/>
       <w:r>
         <w:t>Interaction with the titan designer</w:t>
       </w:r>
@@ -8492,7 +8321,7 @@
       <w:pPr>
         <w:pStyle w:val="Heading1"/>
       </w:pPr>
-      <w:bookmarkStart w:id="46" w:name="_Toc440459897"/>
+      <w:bookmarkStart w:id="46" w:name="_Toc451875609"/>
       <w:r>
         <w:t>Graph generation and display</w:t>
       </w:r>
@@ -8506,7 +8335,7 @@
       </w:pPr>
       <w:bookmarkStart w:id="47" w:name="_Toc371074347"/>
       <w:bookmarkStart w:id="48" w:name="_Toc371847442"/>
-      <w:bookmarkStart w:id="49" w:name="_Toc440459898"/>
+      <w:bookmarkStart w:id="49" w:name="_Toc451875610"/>
       <w:r>
         <w:t>The generation of graphs on the UI</w:t>
       </w:r>
@@ -10605,7 +10434,7 @@
       </w:pPr>
       <w:bookmarkStart w:id="50" w:name="_Toc371074348"/>
       <w:bookmarkStart w:id="51" w:name="_Toc371847443"/>
-      <w:bookmarkStart w:id="52" w:name="_Toc440459899"/>
+      <w:bookmarkStart w:id="52" w:name="_Toc451875611"/>
       <w:r>
         <w:t>The generation of graph on the headless interface</w:t>
       </w:r>
@@ -10863,21 +10692,7 @@
         <w:rPr>
           <w:szCs w:val="24"/>
         </w:rPr>
-        <w:t xml:space="preserve">writes out the graph to the disk in </w:t>
-      </w:r>
-      <w:proofErr w:type="spellStart"/>
-      <w:r>
-        <w:rPr>
-          <w:szCs w:val="24"/>
-        </w:rPr>
-        <w:t>Pajek</w:t>
-      </w:r>
-      <w:proofErr w:type="spellEnd"/>
-      <w:r>
-        <w:rPr>
-          <w:szCs w:val="24"/>
-        </w:rPr>
-        <w:t xml:space="preserve"> .net format. If there was no problem during the run the application returns here, and the run terminates.</w:t>
+        <w:t>writes out the graph to the disk in Pajek .net format. If there was no problem during the run the application returns here, and the run terminates.</w:t>
       </w:r>
     </w:p>
     <w:p>
@@ -12055,7 +11870,7 @@
         <w:pStyle w:val="Heading2"/>
       </w:pPr>
       <w:bookmarkStart w:id="53" w:name="_Toc371847444"/>
-      <w:bookmarkStart w:id="54" w:name="_Toc440459900"/>
+      <w:bookmarkStart w:id="54" w:name="_Toc451875612"/>
       <w:r>
         <w:t>How graph data is obtained?</w:t>
       </w:r>
@@ -12150,7 +11965,7 @@
         <w:pStyle w:val="Heading3"/>
       </w:pPr>
       <w:bookmarkStart w:id="55" w:name="_Toc371847445"/>
-      <w:bookmarkStart w:id="56" w:name="_Toc440459901"/>
+      <w:bookmarkStart w:id="56" w:name="_Toc451875613"/>
       <w:r>
         <w:t>Obtaining data for module graph</w:t>
       </w:r>
@@ -12309,7 +12124,7 @@
         <w:pStyle w:val="Heading3"/>
       </w:pPr>
       <w:bookmarkStart w:id="57" w:name="_Toc371847446"/>
-      <w:bookmarkStart w:id="58" w:name="_Toc440459902"/>
+      <w:bookmarkStart w:id="58" w:name="_Toc451875614"/>
       <w:r>
         <w:t>Obtaining data for component graph</w:t>
       </w:r>
@@ -12539,7 +12354,7 @@
       </w:pPr>
       <w:bookmarkStart w:id="59" w:name="_Toc371074349"/>
       <w:bookmarkStart w:id="60" w:name="_Toc371847447"/>
-      <w:bookmarkStart w:id="61" w:name="_Toc440459903"/>
+      <w:bookmarkStart w:id="61" w:name="_Toc451875615"/>
       <w:r>
         <w:lastRenderedPageBreak/>
         <w:t>Graph clustering</w:t>
@@ -12554,7 +12369,7 @@
       </w:pPr>
       <w:bookmarkStart w:id="62" w:name="_Toc371074350"/>
       <w:bookmarkStart w:id="63" w:name="_Toc371847448"/>
-      <w:bookmarkStart w:id="64" w:name="_Toc440459904"/>
+      <w:bookmarkStart w:id="64" w:name="_Toc451875616"/>
       <w:r>
         <w:t>Algorithms</w:t>
       </w:r>
@@ -12595,7 +12410,7 @@
       </w:pPr>
       <w:bookmarkStart w:id="65" w:name="_Toc371074351"/>
       <w:bookmarkStart w:id="66" w:name="_Toc371847449"/>
-      <w:bookmarkStart w:id="67" w:name="_Toc440459905"/>
+      <w:bookmarkStart w:id="67" w:name="_Toc451875617"/>
       <w:r>
         <w:t>Clustering by folder name</w:t>
       </w:r>
@@ -12653,7 +12468,7 @@
       </w:pPr>
       <w:bookmarkStart w:id="68" w:name="_Toc371074352"/>
       <w:bookmarkStart w:id="69" w:name="_Toc371847450"/>
-      <w:bookmarkStart w:id="70" w:name="_Toc440459906"/>
+      <w:bookmarkStart w:id="70" w:name="_Toc451875618"/>
       <w:r>
         <w:t>Clustering using regular expressions</w:t>
       </w:r>
@@ -12727,7 +12542,7 @@
       </w:pPr>
       <w:bookmarkStart w:id="71" w:name="_Toc371074353"/>
       <w:bookmarkStart w:id="72" w:name="_Toc371847451"/>
-      <w:bookmarkStart w:id="73" w:name="_Toc440459907"/>
+      <w:bookmarkStart w:id="73" w:name="_Toc451875619"/>
       <w:r>
         <w:t>Clustering by module name</w:t>
       </w:r>
@@ -12777,7 +12592,7 @@
       </w:pPr>
       <w:bookmarkStart w:id="74" w:name="_Toc371074354"/>
       <w:bookmarkStart w:id="75" w:name="_Toc371847452"/>
-      <w:bookmarkStart w:id="76" w:name="_Toc440459908"/>
+      <w:bookmarkStart w:id="76" w:name="_Toc451875620"/>
       <w:r>
         <w:lastRenderedPageBreak/>
         <w:t>Auto</w:t>
@@ -12856,7 +12671,7 @@
       </w:pPr>
       <w:bookmarkStart w:id="77" w:name="_Toc371074355"/>
       <w:bookmarkStart w:id="78" w:name="_Toc371847453"/>
-      <w:bookmarkStart w:id="79" w:name="_Toc440459909"/>
+      <w:bookmarkStart w:id="79" w:name="_Toc451875621"/>
       <w:r>
         <w:t>Running the algorithms</w:t>
       </w:r>
@@ -13035,7 +12850,7 @@
         <w:pStyle w:val="Heading2"/>
       </w:pPr>
       <w:bookmarkStart w:id="80" w:name="_Toc371847454"/>
-      <w:bookmarkStart w:id="81" w:name="_Toc440459910"/>
+      <w:bookmarkStart w:id="81" w:name="_Toc451875622"/>
       <w:r>
         <w:t>Connection with TITAN designer</w:t>
       </w:r>
@@ -13079,7 +12894,7 @@
       </w:pPr>
       <w:bookmarkStart w:id="82" w:name="_Toc371074356"/>
       <w:bookmarkStart w:id="83" w:name="_Toc371847455"/>
-      <w:bookmarkStart w:id="84" w:name="_Toc440459911"/>
+      <w:bookmarkStart w:id="84" w:name="_Toc451875623"/>
       <w:r>
         <w:lastRenderedPageBreak/>
         <w:t>Titanium DAG layout algorithm</w:t>
@@ -13117,7 +12932,7 @@
       </w:pPr>
       <w:bookmarkStart w:id="85" w:name="_Toc371074357"/>
       <w:bookmarkStart w:id="86" w:name="_Toc371847456"/>
-      <w:bookmarkStart w:id="87" w:name="_Toc440459912"/>
+      <w:bookmarkStart w:id="87" w:name="_Toc451875624"/>
       <w:r>
         <w:t>Basic idea</w:t>
       </w:r>
@@ -13163,7 +12978,7 @@
       </w:pPr>
       <w:bookmarkStart w:id="88" w:name="_Toc371074358"/>
       <w:bookmarkStart w:id="89" w:name="_Toc371847457"/>
-      <w:bookmarkStart w:id="90" w:name="_Toc440459913"/>
+      <w:bookmarkStart w:id="90" w:name="_Toc451875625"/>
       <w:r>
         <w:t>Versions</w:t>
       </w:r>
@@ -13219,7 +13034,7 @@
       </w:pPr>
       <w:bookmarkStart w:id="91" w:name="_Toc371074359"/>
       <w:bookmarkStart w:id="92" w:name="_Toc371847458"/>
-      <w:bookmarkStart w:id="93" w:name="_Toc440459914"/>
+      <w:bookmarkStart w:id="93" w:name="_Toc451875626"/>
       <w:r>
         <w:t>Display</w:t>
       </w:r>
@@ -13273,7 +13088,7 @@
       </w:r>
       <w:bookmarkStart w:id="94" w:name="_Toc371074360"/>
       <w:bookmarkStart w:id="95" w:name="_Toc371847459"/>
-      <w:bookmarkStart w:id="96" w:name="_Toc440459915"/>
+      <w:bookmarkStart w:id="96" w:name="_Toc451875627"/>
       <w:r>
         <w:lastRenderedPageBreak/>
         <w:t>Searching for parallel paths and cycles</w:t>
@@ -13296,7 +13111,7 @@
       </w:pPr>
       <w:bookmarkStart w:id="97" w:name="_Toc371074361"/>
       <w:bookmarkStart w:id="98" w:name="_Toc371847460"/>
-      <w:bookmarkStart w:id="99" w:name="_Toc440459916"/>
+      <w:bookmarkStart w:id="99" w:name="_Toc451875628"/>
       <w:r>
         <w:t>Finding parallel paths</w:t>
       </w:r>
@@ -13347,7 +13162,7 @@
       </w:pPr>
       <w:bookmarkStart w:id="100" w:name="_Toc371074362"/>
       <w:bookmarkStart w:id="101" w:name="_Toc371847461"/>
-      <w:bookmarkStart w:id="102" w:name="_Toc440459917"/>
+      <w:bookmarkStart w:id="102" w:name="_Toc451875629"/>
       <w:r>
         <w:t xml:space="preserve">Finding </w:t>
       </w:r>
@@ -13416,7 +13231,7 @@
       </w:r>
       <w:bookmarkStart w:id="103" w:name="_Toc371074363"/>
       <w:bookmarkStart w:id="104" w:name="_Toc371847462"/>
-      <w:bookmarkStart w:id="105" w:name="_Toc440459918"/>
+      <w:bookmarkStart w:id="105" w:name="_Toc451875630"/>
       <w:r>
         <w:lastRenderedPageBreak/>
         <w:t>Code smell table merging</w:t>
@@ -13439,7 +13254,7 @@
       </w:pPr>
       <w:bookmarkStart w:id="106" w:name="_Toc371074364"/>
       <w:bookmarkStart w:id="107" w:name="_Toc371847463"/>
-      <w:bookmarkStart w:id="108" w:name="_Toc440459919"/>
+      <w:bookmarkStart w:id="108" w:name="_Toc451875631"/>
       <w:r>
         <w:t>Algorithm</w:t>
       </w:r>
@@ -13498,7 +13313,7 @@
       </w:pPr>
       <w:bookmarkStart w:id="109" w:name="_Toc371074365"/>
       <w:bookmarkStart w:id="110" w:name="_Toc371847464"/>
-      <w:bookmarkStart w:id="111" w:name="_Toc440459920"/>
+      <w:bookmarkStart w:id="111" w:name="_Toc451875632"/>
       <w:r>
         <w:t>Limitation</w:t>
       </w:r>
@@ -13572,7 +13387,7 @@
       </w:pPr>
       <w:bookmarkStart w:id="112" w:name="_Toc360518847"/>
       <w:bookmarkStart w:id="113" w:name="_Toc433891766"/>
-      <w:bookmarkStart w:id="114" w:name="_Toc440459921"/>
+      <w:bookmarkStart w:id="114" w:name="_Toc451875633"/>
       <w:r>
         <w:t>References</w:t>
       </w:r>
@@ -14197,7 +14012,7 @@
           </w:pPr>
           <w:r>
             <w:drawing>
-              <wp:inline distT="0" distB="0" distL="0" distR="0" wp14:anchorId="4FBA6791" wp14:editId="3D23F7B9">
+              <wp:inline distT="0" distB="0" distL="0" distR="0" wp14:anchorId="21D4F3F5" wp14:editId="019FBDC6">
                 <wp:extent cx="1162050" cy="238125"/>
                 <wp:effectExtent l="0" t="0" r="0" b="9525"/>
                 <wp:docPr id="1" name="Picture 1" descr="Elogo_port"/>
@@ -14256,21 +14071,11 @@
           <w:pPr>
             <w:pStyle w:val="Header"/>
           </w:pPr>
-          <w:r>
-            <w:fldChar w:fldCharType="begin"/>
-          </w:r>
-          <w:r>
-            <w:instrText xml:space="preserve"> DOCPROPERTY  Conf  \* MERGEFORMAT </w:instrText>
-          </w:r>
-          <w:r>
-            <w:fldChar w:fldCharType="separate"/>
-          </w:r>
-          <w:r>
-            <w:t>Public</w:t>
-          </w:r>
-          <w:r>
-            <w:fldChar w:fldCharType="end"/>
-          </w:r>
+          <w:fldSimple w:instr=" DOCPROPERTY  Conf  \* MERGEFORMAT ">
+            <w:r>
+              <w:t>Public</w:t>
+            </w:r>
+          </w:fldSimple>
         </w:p>
         <w:p>
           <w:pPr>
@@ -14336,7 +14141,7 @@
             <w:fldChar w:fldCharType="separate"/>
           </w:r>
           <w:r>
-            <w:t>11</w:t>
+            <w:t>23</w:t>
           </w:r>
           <w:r>
             <w:fldChar w:fldCharType="end"/>
@@ -14449,21 +14254,11 @@
               <w:tab w:val="left" w:pos="3062"/>
             </w:tabs>
           </w:pPr>
-          <w:r>
-            <w:fldChar w:fldCharType="begin"/>
-          </w:r>
-          <w:r>
-            <w:instrText xml:space="preserve"> DOCPROPERTY "Prepared" \* MERGEFORMAT </w:instrText>
-          </w:r>
-          <w:r>
-            <w:fldChar w:fldCharType="separate"/>
-          </w:r>
-          <w:r>
-            <w:t>EKRISZA Kristof Szabados</w:t>
-          </w:r>
-          <w:r>
-            <w:fldChar w:fldCharType="end"/>
-          </w:r>
+          <w:fldSimple w:instr=" DOCPROPERTY &quot;Prepared&quot; \* MERGEFORMAT ">
+            <w:r>
+              <w:t>EKRISZA Kristof Szabados</w:t>
+            </w:r>
+          </w:fldSimple>
         </w:p>
       </w:tc>
       <w:tc>
@@ -14478,21 +14273,11 @@
           <w:pPr>
             <w:pStyle w:val="Header"/>
           </w:pPr>
-          <w:r>
-            <w:fldChar w:fldCharType="begin"/>
-          </w:r>
-          <w:r>
-            <w:instrText xml:space="preserve"> DOCPROPERTY "DocNo"  "LangCode" \* MERGEFORMAT </w:instrText>
-          </w:r>
-          <w:r>
-            <w:fldChar w:fldCharType="separate"/>
-          </w:r>
-          <w:r>
-            <w:t>9/198 17-CRL 113 200/5 Uen</w:t>
-          </w:r>
-          <w:r>
-            <w:fldChar w:fldCharType="end"/>
-          </w:r>
+          <w:fldSimple w:instr=" DOCPROPERTY &quot;DocNo&quot;  &quot;LangCode&quot; \* MERGEFORMAT ">
+            <w:r>
+              <w:t>9/198 17-CRL 113 200/5 Uen</w:t>
+            </w:r>
+          </w:fldSimple>
         </w:p>
       </w:tc>
     </w:tr>
@@ -14608,21 +14393,11 @@
           <w:pPr>
             <w:pStyle w:val="Header"/>
           </w:pPr>
-          <w:r>
-            <w:fldChar w:fldCharType="begin"/>
-          </w:r>
-          <w:r>
-            <w:instrText xml:space="preserve"> DOCPROPERTY "ApprovedBy" \* MERGEFORMAT </w:instrText>
-          </w:r>
-          <w:r>
-            <w:fldChar w:fldCharType="separate"/>
-          </w:r>
-          <w:r>
-            <w:t>ETHLEL Elemer Lelik</w:t>
-          </w:r>
-          <w:r>
-            <w:fldChar w:fldCharType="end"/>
-          </w:r>
+          <w:fldSimple w:instr=" DOCPROPERTY &quot;ApprovedBy&quot; \* MERGEFORMAT ">
+            <w:r>
+              <w:t>ETHLEL Elemer Lelik</w:t>
+            </w:r>
+          </w:fldSimple>
         </w:p>
       </w:tc>
       <w:tc>
@@ -14638,21 +14413,11 @@
           <w:pPr>
             <w:pStyle w:val="Header"/>
           </w:pPr>
-          <w:r>
-            <w:fldChar w:fldCharType="begin"/>
-          </w:r>
-          <w:r>
-            <w:instrText xml:space="preserve"> DOCPROPERTY "Checked" \* MERGEFORMAT </w:instrText>
-          </w:r>
-          <w:r>
-            <w:fldChar w:fldCharType="separate"/>
-          </w:r>
-          <w:r>
-            <w:t>ETHGRY</w:t>
-          </w:r>
-          <w:r>
-            <w:fldChar w:fldCharType="end"/>
-          </w:r>
+          <w:fldSimple w:instr=" DOCPROPERTY &quot;Checked&quot; \* MERGEFORMAT ">
+            <w:r>
+              <w:t>ETHGRY</w:t>
+            </w:r>
+          </w:fldSimple>
         </w:p>
       </w:tc>
       <w:tc>
@@ -14666,21 +14431,11 @@
           <w:pPr>
             <w:pStyle w:val="Header"/>
           </w:pPr>
-          <w:r>
-            <w:fldChar w:fldCharType="begin"/>
-          </w:r>
-          <w:r>
-            <w:instrText xml:space="preserve"> DOCPROPERTY "Date" \* MERGEFORMAT </w:instrText>
-          </w:r>
-          <w:r>
-            <w:fldChar w:fldCharType="separate"/>
-          </w:r>
-          <w:r>
-            <w:t>2016-01-13</w:t>
-          </w:r>
-          <w:r>
-            <w:fldChar w:fldCharType="end"/>
-          </w:r>
+          <w:fldSimple w:instr=" DOCPROPERTY &quot;Date&quot; \* MERGEFORMAT ">
+            <w:r>
+              <w:t>2016-05-24</w:t>
+            </w:r>
+          </w:fldSimple>
         </w:p>
       </w:tc>
       <w:tc>
@@ -14694,21 +14449,11 @@
           <w:pPr>
             <w:pStyle w:val="Header"/>
           </w:pPr>
-          <w:r>
-            <w:fldChar w:fldCharType="begin"/>
-          </w:r>
-          <w:r>
-            <w:instrText xml:space="preserve"> DOCPROPERTY "Revision" \* MERGEFORMAT </w:instrText>
-          </w:r>
-          <w:r>
-            <w:fldChar w:fldCharType="separate"/>
-          </w:r>
-          <w:r>
-            <w:t>A</w:t>
-          </w:r>
-          <w:r>
-            <w:fldChar w:fldCharType="end"/>
-          </w:r>
+          <w:fldSimple w:instr=" DOCPROPERTY &quot;Revision&quot; \* MERGEFORMAT ">
+            <w:r>
+              <w:t>B</w:t>
+            </w:r>
+          </w:fldSimple>
         </w:p>
       </w:tc>
       <w:tc>
@@ -14830,7 +14575,7 @@
           </w:pPr>
           <w:r>
             <w:drawing>
-              <wp:inline distT="0" distB="0" distL="0" distR="0" wp14:anchorId="0EB9CCFB" wp14:editId="08F96A0A">
+              <wp:inline distT="0" distB="0" distL="0" distR="0" wp14:anchorId="58938CCB" wp14:editId="2F8D3BD0">
                 <wp:extent cx="1162050" cy="238125"/>
                 <wp:effectExtent l="0" t="0" r="0" b="9525"/>
                 <wp:docPr id="2" name="Picture 2" descr="Elogo_port"/>
@@ -14889,21 +14634,11 @@
           <w:pPr>
             <w:pStyle w:val="Header"/>
           </w:pPr>
-          <w:r>
-            <w:fldChar w:fldCharType="begin"/>
-          </w:r>
-          <w:r>
-            <w:instrText xml:space="preserve"> DOCPROPERTY  Conf  \* MERGEFORMAT </w:instrText>
-          </w:r>
-          <w:r>
-            <w:fldChar w:fldCharType="separate"/>
-          </w:r>
-          <w:r>
-            <w:t>Public</w:t>
-          </w:r>
-          <w:r>
-            <w:fldChar w:fldCharType="end"/>
-          </w:r>
+          <w:fldSimple w:instr=" DOCPROPERTY  Conf  \* MERGEFORMAT ">
+            <w:r>
+              <w:t>Public</w:t>
+            </w:r>
+          </w:fldSimple>
         </w:p>
         <w:p>
           <w:pPr>
@@ -15078,21 +14813,11 @@
               <w:tab w:val="left" w:pos="3062"/>
             </w:tabs>
           </w:pPr>
-          <w:r>
-            <w:fldChar w:fldCharType="begin"/>
-          </w:r>
-          <w:r>
-            <w:instrText xml:space="preserve"> DOCPROPERTY "Prepared" \* MERGEFORMAT </w:instrText>
-          </w:r>
-          <w:r>
-            <w:fldChar w:fldCharType="separate"/>
-          </w:r>
-          <w:r>
-            <w:t>EKRISZA Kristof Szabados</w:t>
-          </w:r>
-          <w:r>
-            <w:fldChar w:fldCharType="end"/>
-          </w:r>
+          <w:fldSimple w:instr=" DOCPROPERTY &quot;Prepared&quot; \* MERGEFORMAT ">
+            <w:r>
+              <w:t>EKRISZA Kristof Szabados</w:t>
+            </w:r>
+          </w:fldSimple>
         </w:p>
       </w:tc>
       <w:tc>
@@ -15107,21 +14832,11 @@
           <w:pPr>
             <w:pStyle w:val="Header"/>
           </w:pPr>
-          <w:r>
-            <w:fldChar w:fldCharType="begin"/>
-          </w:r>
-          <w:r>
-            <w:instrText xml:space="preserve"> DOCPROPERTY "DocNo"  "LangCode" \* MERGEFORMAT </w:instrText>
-          </w:r>
-          <w:r>
-            <w:fldChar w:fldCharType="separate"/>
-          </w:r>
-          <w:r>
-            <w:t>9/198 17-CRL 113 200/5 Uen</w:t>
-          </w:r>
-          <w:r>
-            <w:fldChar w:fldCharType="end"/>
-          </w:r>
+          <w:fldSimple w:instr=" DOCPROPERTY &quot;DocNo&quot;  &quot;LangCode&quot; \* MERGEFORMAT ">
+            <w:r>
+              <w:t>9/198 17-CRL 113 200/5 Uen</w:t>
+            </w:r>
+          </w:fldSimple>
         </w:p>
       </w:tc>
     </w:tr>
@@ -15235,21 +14950,11 @@
           <w:pPr>
             <w:pStyle w:val="Header"/>
           </w:pPr>
-          <w:r>
-            <w:fldChar w:fldCharType="begin"/>
-          </w:r>
-          <w:r>
-            <w:instrText xml:space="preserve"> DOCPROPERTY "ApprovedBy" \* MERGEFORMAT </w:instrText>
-          </w:r>
-          <w:r>
-            <w:fldChar w:fldCharType="separate"/>
-          </w:r>
-          <w:r>
-            <w:t>ETHLEL Elemer Lelik</w:t>
-          </w:r>
-          <w:r>
-            <w:fldChar w:fldCharType="end"/>
-          </w:r>
+          <w:fldSimple w:instr=" DOCPROPERTY &quot;ApprovedBy&quot; \* MERGEFORMAT ">
+            <w:r>
+              <w:t>ETHLEL Elemer Lelik</w:t>
+            </w:r>
+          </w:fldSimple>
         </w:p>
       </w:tc>
       <w:tc>
@@ -15265,21 +14970,11 @@
           <w:pPr>
             <w:pStyle w:val="Header"/>
           </w:pPr>
-          <w:r>
-            <w:fldChar w:fldCharType="begin"/>
-          </w:r>
-          <w:r>
-            <w:instrText xml:space="preserve"> DOCPROPERTY "Checked" \* MERGEFORMAT </w:instrText>
-          </w:r>
-          <w:r>
-            <w:fldChar w:fldCharType="separate"/>
-          </w:r>
-          <w:r>
-            <w:t>ETHGRY</w:t>
-          </w:r>
-          <w:r>
-            <w:fldChar w:fldCharType="end"/>
-          </w:r>
+          <w:fldSimple w:instr=" DOCPROPERTY &quot;Checked&quot; \* MERGEFORMAT ">
+            <w:r>
+              <w:t>ETHGRY</w:t>
+            </w:r>
+          </w:fldSimple>
         </w:p>
       </w:tc>
       <w:tc>
@@ -15293,21 +14988,11 @@
           <w:pPr>
             <w:pStyle w:val="Header"/>
           </w:pPr>
-          <w:r>
-            <w:fldChar w:fldCharType="begin"/>
-          </w:r>
-          <w:r>
-            <w:instrText xml:space="preserve"> DOCPROPERTY "Date" \* MERGEFORMAT </w:instrText>
-          </w:r>
-          <w:r>
-            <w:fldChar w:fldCharType="separate"/>
-          </w:r>
-          <w:r>
-            <w:t>2016-01-13</w:t>
-          </w:r>
-          <w:r>
-            <w:fldChar w:fldCharType="end"/>
-          </w:r>
+          <w:fldSimple w:instr=" DOCPROPERTY &quot;Date&quot; \* MERGEFORMAT ">
+            <w:r>
+              <w:t>2016-05-24</w:t>
+            </w:r>
+          </w:fldSimple>
         </w:p>
       </w:tc>
       <w:tc>
@@ -15321,21 +15006,11 @@
           <w:pPr>
             <w:pStyle w:val="Header"/>
           </w:pPr>
-          <w:r>
-            <w:fldChar w:fldCharType="begin"/>
-          </w:r>
-          <w:r>
-            <w:instrText xml:space="preserve"> DOCPROPERTY "Revision" \* MERGEFORMAT </w:instrText>
-          </w:r>
-          <w:r>
-            <w:fldChar w:fldCharType="separate"/>
-          </w:r>
-          <w:r>
-            <w:t>A</w:t>
-          </w:r>
-          <w:r>
-            <w:fldChar w:fldCharType="end"/>
-          </w:r>
+          <w:fldSimple w:instr=" DOCPROPERTY &quot;Revision&quot; \* MERGEFORMAT ">
+            <w:r>
+              <w:t>B</w:t>
+            </w:r>
+          </w:fldSimple>
         </w:p>
       </w:tc>
       <w:tc>
@@ -15417,21 +15092,11 @@
       <w:pStyle w:val="Title"/>
       <w:spacing w:after="40"/>
     </w:pPr>
-    <w:r>
-      <w:fldChar w:fldCharType="begin"/>
-    </w:r>
-    <w:r>
-      <w:instrText xml:space="preserve"> DOCPROPERTY "Title" \* MERGEFORMAT </w:instrText>
-    </w:r>
-    <w:r>
-      <w:fldChar w:fldCharType="separate"/>
-    </w:r>
-    <w:r>
-      <w:t>Programmers' Technical Reference Guide for Titanium</w:t>
-    </w:r>
-    <w:r>
-      <w:fldChar w:fldCharType="end"/>
-    </w:r>
+    <w:fldSimple w:instr=" DOCPROPERTY &quot;Title&quot; \* MERGEFORMAT ">
+      <w:r>
+        <w:t>Programmers' Technical Reference Guide for Titanium</w:t>
+      </w:r>
+    </w:fldSimple>
     <w:bookmarkEnd w:id="121"/>
   </w:p>
 </w:hdr>
@@ -19958,7 +19623,7 @@
 </file>
 
 <file path=customXml/itemProps1.xml><?xml version="1.0" encoding="utf-8"?>
-<ds:datastoreItem xmlns:ds="http://schemas.openxmlformats.org/officeDocument/2006/customXml" ds:itemID="{4FA631EE-2234-4B0A-B2B6-7071EACA8E14}">
+<ds:datastoreItem xmlns:ds="http://schemas.openxmlformats.org/officeDocument/2006/customXml" ds:itemID="{1C0F7A12-A6F5-4918-BEC4-AEDE72080DD6}">
   <ds:schemaRefs>
     <ds:schemaRef ds:uri="http://schemas.openxmlformats.org/officeDocument/2006/bibliography"/>
   </ds:schemaRefs>

</xml_diff>